<commit_message>
update on final document
</commit_message>
<xml_diff>
--- a/01_Documents/02_Paper_Final/Embedded Software Engineering.docx
+++ b/01_Documents/02_Paper_Final/Embedded Software Engineering.docx
@@ -6,6 +6,7 @@
       <w:pPr>
         <w:pStyle w:val="papertitle"/>
         <w:spacing w:before="100" w:beforeAutospacing="1" w:after="100" w:afterAutospacing="1"/>
+        <w:jc w:val="both"/>
         <w:rPr>
           <w:kern w:val="48"/>
         </w:rPr>
@@ -21,6 +22,7 @@
       <w:pPr>
         <w:pStyle w:val="Author"/>
         <w:spacing w:before="100" w:beforeAutospacing="1" w:after="100" w:afterAutospacing="1"/>
+        <w:jc w:val="both"/>
         <w:rPr>
           <w:sz w:val="16"/>
           <w:szCs w:val="16"/>
@@ -45,6 +47,7 @@
       <w:pPr>
         <w:pStyle w:val="Author"/>
         <w:spacing w:before="100" w:beforeAutospacing="1" w:after="100" w:afterAutospacing="1" w:line="120" w:lineRule="auto"/>
+        <w:jc w:val="both"/>
         <w:rPr>
           <w:sz w:val="16"/>
           <w:szCs w:val="16"/>
@@ -64,6 +67,7 @@
       <w:pPr>
         <w:pStyle w:val="Author"/>
         <w:spacing w:before="100" w:beforeAutospacing="1" w:after="100" w:afterAutospacing="1" w:line="120" w:lineRule="auto"/>
+        <w:jc w:val="both"/>
         <w:rPr>
           <w:sz w:val="16"/>
           <w:szCs w:val="16"/>
@@ -74,6 +78,7 @@
       <w:pPr>
         <w:pStyle w:val="Author"/>
         <w:spacing w:before="100" w:beforeAutospacing="1" w:after="100" w:afterAutospacing="1" w:line="120" w:lineRule="auto"/>
+        <w:jc w:val="both"/>
         <w:rPr>
           <w:sz w:val="16"/>
           <w:szCs w:val="16"/>
@@ -92,6 +97,7 @@
       <w:pPr>
         <w:pStyle w:val="Author"/>
         <w:spacing w:before="100" w:beforeAutospacing="1"/>
+        <w:jc w:val="both"/>
         <w:rPr>
           <w:sz w:val="18"/>
           <w:szCs w:val="18"/>
@@ -173,6 +179,7 @@
       <w:pPr>
         <w:pStyle w:val="Author"/>
         <w:spacing w:before="100" w:beforeAutospacing="1"/>
+        <w:jc w:val="both"/>
         <w:rPr>
           <w:sz w:val="18"/>
           <w:szCs w:val="18"/>
@@ -318,6 +325,7 @@
       <w:pPr>
         <w:pStyle w:val="Author"/>
         <w:spacing w:before="100" w:beforeAutospacing="1"/>
+        <w:jc w:val="both"/>
         <w:rPr>
           <w:sz w:val="18"/>
           <w:szCs w:val="18"/>
@@ -413,6 +421,7 @@
       <w:pPr>
         <w:pStyle w:val="Author"/>
         <w:spacing w:before="100" w:beforeAutospacing="1"/>
+        <w:jc w:val="both"/>
       </w:pPr>
       <w:r>
         <w:rPr>
@@ -424,6 +433,7 @@
     </w:p>
     <w:p>
       <w:pPr>
+        <w:jc w:val="both"/>
         <w:sectPr>
           <w:type w:val="continuous"/>
           <w:pgSz w:w="11906" w:h="16838" w:code="9"/>
@@ -435,6 +445,7 @@
     </w:p>
     <w:p>
       <w:pPr>
+        <w:jc w:val="both"/>
         <w:sectPr>
           <w:type w:val="continuous"/>
           <w:pgSz w:w="11906" w:h="16838" w:code="9"/>
@@ -480,7 +491,19 @@
         <w:t>Abstract</w:t>
       </w:r>
       <w:r>
-        <w:t>—This paper introduces a smart city initiative using cameras to provide certain signals to a controller; to swiftly recognize and prioritize emergency vehicles. The system adjusts the traffic intersection waiting time for a rapid passage of vehicles and dynamically adjusting the time upon certain constraints. In this paper we will only cover the theoretical applications and advantages of implementing this system in a city ecosystem.</w:t>
+        <w:t xml:space="preserve">—This paper introduces a smart city initiative using cameras to provide certain signals to a controller; to swiftly recognize and prioritize emergency vehicles. The system adjusts the traffic intersection waiting time for a rapid passage of vehicles and dynamically </w:t>
+      </w:r>
+      <w:r>
+        <w:t>adjusts</w:t>
+      </w:r>
+      <w:r>
+        <w:t xml:space="preserve"> the time upon certain constraints. In this paper</w:t>
+      </w:r>
+      <w:r>
+        <w:t>,</w:t>
+      </w:r>
+      <w:r>
+        <w:t xml:space="preserve"> we will only cover the theoretical applications and advantages of implementing this system in a city ecosystem.</w:t>
       </w:r>
     </w:p>
     <w:p>
@@ -488,45 +511,19 @@
         <w:pStyle w:val="Keywords"/>
       </w:pPr>
       <w:r>
-        <w:t>Keywords—component</w:t>
-      </w:r>
-      <w:r>
-        <w:t>,</w:t>
-      </w:r>
-      <w:r>
-        <w:t xml:space="preserve"> formatting</w:t>
-      </w:r>
-      <w:r>
-        <w:t>,</w:t>
-      </w:r>
-      <w:r>
-        <w:t xml:space="preserve"> style</w:t>
-      </w:r>
-      <w:r>
-        <w:t>,</w:t>
-      </w:r>
-      <w:r>
-        <w:t xml:space="preserve"> styling</w:t>
-      </w:r>
-      <w:r>
-        <w:t>,</w:t>
-      </w:r>
-      <w:r>
-        <w:t xml:space="preserve"> insert (</w:t>
-      </w:r>
-      <w:r>
-        <w:rPr>
-          <w:b w:val="0"/>
-        </w:rPr>
-        <w:t>key words</w:t>
-      </w:r>
-      <w:r>
-        <w:t>)</w:t>
+        <w:t>Keywords—</w:t>
+      </w:r>
+      <w:r>
+        <w:t>Smart City</w:t>
+      </w:r>
+      <w:r>
+        <w:t xml:space="preserve">, End Node, Traffic Manager, </w:t>
       </w:r>
     </w:p>
     <w:p>
       <w:pPr>
         <w:pStyle w:val="Heading1"/>
+        <w:jc w:val="both"/>
       </w:pPr>
       <w:r>
         <w:t xml:space="preserve">Introduction </w:t>
@@ -543,7 +540,31 @@
         <w:rPr>
           <w:lang w:val="en-US"/>
         </w:rPr>
-        <w:t xml:space="preserve">Normally we understand a “Smart City” as something that’s far from us, as if it is something to be implemented in the future. However, the concept of smart city is already being implemented. Cameras already play a crucial role in today’s life, just that they are normally used for security measures. </w:t>
+        <w:t xml:space="preserve">Normally we understand a “Smart City” as something that’s far from us as if it is something to be implemented in the future. However, the concept of </w:t>
+      </w:r>
+      <w:r>
+        <w:rPr>
+          <w:lang w:val="en-US"/>
+        </w:rPr>
+        <w:t xml:space="preserve">a </w:t>
+      </w:r>
+      <w:r>
+        <w:rPr>
+          <w:lang w:val="en-US"/>
+        </w:rPr>
+        <w:t xml:space="preserve">smart city is already being implemented. Cameras </w:t>
+      </w:r>
+      <w:r>
+        <w:rPr>
+          <w:lang w:val="en-US"/>
+        </w:rPr>
+        <w:t>play a crucial role in today’s life, just as</w:t>
+      </w:r>
+      <w:r>
+        <w:rPr>
+          <w:lang w:val="en-US"/>
+        </w:rPr>
+        <w:t xml:space="preserve"> they are normally used for security measures. </w:t>
       </w:r>
     </w:p>
     <w:p>
@@ -564,7 +585,31 @@
         <w:rPr>
           <w:lang w:val="en-US"/>
         </w:rPr>
-        <w:t xml:space="preserve">The key idea of this implementation of a smart city is deploying a new traffic light that is going to be able to have a camera. The cameras in this implementation are going to play a crucial role; firstly, in recognizing emergency vehicles, this can be ambulances, law enforcement or fire trucks. The other purpose of these cameras will also be to optimize the traffic depending on the number of vehicles at the intersection. </w:t>
+        <w:t xml:space="preserve">The key idea of this implementation of a smart city is deploying a new traffic light that is going to be able to have a camera. The cameras in this implementation are going to play a crucial role; firstly, in recognizing emergency vehicles, </w:t>
+      </w:r>
+      <w:r>
+        <w:rPr>
+          <w:lang w:val="en-US"/>
+        </w:rPr>
+        <w:t>which</w:t>
+      </w:r>
+      <w:r>
+        <w:rPr>
+          <w:lang w:val="en-US"/>
+        </w:rPr>
+        <w:t xml:space="preserve"> can be ambulances, law enforcement</w:t>
+      </w:r>
+      <w:r>
+        <w:rPr>
+          <w:lang w:val="en-US"/>
+        </w:rPr>
+        <w:t>,</w:t>
+      </w:r>
+      <w:r>
+        <w:rPr>
+          <w:lang w:val="en-US"/>
+        </w:rPr>
+        <w:t xml:space="preserve"> or fire trucks. The other purpose of these cameras will also be to optimize the traffic depending on the number of vehicles at the intersection. </w:t>
       </w:r>
     </w:p>
     <w:p>
@@ -585,7 +630,31 @@
         <w:rPr>
           <w:lang w:val="en-US"/>
         </w:rPr>
-        <w:t>What makes this initiative more impactful is the adaptability that could offer. The system could be able to interact with the city system as soon as it is connected, as once trained to recognize the scenarios and interact with them, it will become a “simple plug and play” system.</w:t>
+        <w:t xml:space="preserve">What makes this initiative more impactful is the adaptability that </w:t>
+      </w:r>
+      <w:r>
+        <w:rPr>
+          <w:lang w:val="en-US"/>
+        </w:rPr>
+        <w:t xml:space="preserve">it </w:t>
+      </w:r>
+      <w:r>
+        <w:rPr>
+          <w:lang w:val="en-US"/>
+        </w:rPr>
+        <w:t xml:space="preserve">could offer. The system could be able to interact with the city system as soon as it is connected, as once trained to recognize the </w:t>
+      </w:r>
+      <w:r>
+        <w:rPr>
+          <w:lang w:val="en-US"/>
+        </w:rPr>
+        <w:t>scenarios,</w:t>
+      </w:r>
+      <w:r>
+        <w:rPr>
+          <w:lang w:val="en-US"/>
+        </w:rPr>
+        <w:t xml:space="preserve"> and interact with them, it will become a “simple plug and play” system.</w:t>
       </w:r>
     </w:p>
     <w:p>
@@ -604,117 +673,18 @@
     </w:p>
     <w:p>
       <w:pPr>
-        <w:pStyle w:val="BodyText"/>
-        <w:rPr>
-          <w:lang w:val="en-US"/>
-        </w:rPr>
-      </w:pPr>
-    </w:p>
-    <w:p>
-      <w:pPr>
-        <w:pStyle w:val="BodyText"/>
-        <w:rPr>
-          <w:lang w:val="en-US"/>
-        </w:rPr>
-      </w:pPr>
-    </w:p>
-    <w:p>
-      <w:pPr>
-        <w:pStyle w:val="BodyText"/>
-        <w:rPr>
-          <w:lang w:val="en-US"/>
-        </w:rPr>
-      </w:pPr>
-    </w:p>
-    <w:p>
-      <w:pPr>
-        <w:pStyle w:val="BodyText"/>
-        <w:rPr>
-          <w:lang w:val="en-US"/>
-        </w:rPr>
-      </w:pPr>
-    </w:p>
-    <w:p>
-      <w:pPr>
-        <w:pStyle w:val="BodyText"/>
-        <w:rPr>
-          <w:lang w:val="en-US"/>
-        </w:rPr>
-      </w:pPr>
-    </w:p>
-    <w:p>
-      <w:pPr>
-        <w:pStyle w:val="BodyText"/>
-        <w:rPr>
-          <w:lang w:val="en-US"/>
-        </w:rPr>
-      </w:pPr>
-    </w:p>
-    <w:p>
-      <w:pPr>
-        <w:pStyle w:val="BodyText"/>
-        <w:rPr>
-          <w:lang w:val="en-US"/>
-        </w:rPr>
-      </w:pPr>
-    </w:p>
-    <w:p>
-      <w:pPr>
-        <w:pStyle w:val="BodyText"/>
-        <w:rPr>
-          <w:lang w:val="en-US"/>
-        </w:rPr>
-      </w:pPr>
-    </w:p>
-    <w:p>
-      <w:pPr>
-        <w:pStyle w:val="BodyText"/>
-        <w:rPr>
-          <w:lang w:val="en-US"/>
-        </w:rPr>
-      </w:pPr>
-    </w:p>
-    <w:p>
-      <w:pPr>
-        <w:pStyle w:val="BodyText"/>
-        <w:rPr>
-          <w:lang w:val="en-US"/>
-        </w:rPr>
-      </w:pPr>
-    </w:p>
-    <w:p>
-      <w:pPr>
-        <w:pStyle w:val="BodyText"/>
-        <w:rPr>
-          <w:lang w:val="en-US"/>
-        </w:rPr>
-      </w:pPr>
-    </w:p>
-    <w:p>
-      <w:pPr>
-        <w:pStyle w:val="BodyText"/>
-        <w:rPr>
-          <w:lang w:val="en-US"/>
-        </w:rPr>
-      </w:pPr>
-    </w:p>
-    <w:p>
-      <w:pPr>
-        <w:pStyle w:val="BodyText"/>
-        <w:rPr>
-          <w:lang w:val="en-US"/>
-        </w:rPr>
-      </w:pPr>
-    </w:p>
-    <w:p>
-      <w:pPr>
         <w:pStyle w:val="Heading1"/>
+        <w:jc w:val="both"/>
       </w:pPr>
       <w:r>
         <w:t>Analysis &amp; Design</w:t>
       </w:r>
     </w:p>
-    <w:p/>
+    <w:p>
+      <w:pPr>
+        <w:jc w:val="both"/>
+      </w:pPr>
+    </w:p>
     <w:p>
       <w:pPr>
         <w:pStyle w:val="ListParagraph"/>
@@ -722,7 +692,7 @@
           <w:ilvl w:val="0"/>
           <w:numId w:val="5"/>
         </w:numPr>
-        <w:jc w:val="left"/>
+        <w:jc w:val="both"/>
       </w:pPr>
       <w:r>
         <w:t>Intersection</w:t>
@@ -731,6 +701,7 @@
     <w:p>
       <w:pPr>
         <w:keepNext/>
+        <w:jc w:val="both"/>
       </w:pPr>
       <w:r>
         <w:rPr>
@@ -776,6 +747,7 @@
     <w:p>
       <w:pPr>
         <w:pStyle w:val="Caption"/>
+        <w:jc w:val="both"/>
       </w:pPr>
       <w:r>
         <w:t xml:space="preserve">Figure </w:t>
@@ -801,6 +773,9 @@
       <w:r>
         <w:t>. Traffic Light Case Scenario</w:t>
       </w:r>
+      <w:r>
+        <w:t>.</w:t>
+      </w:r>
     </w:p>
     <w:p>
       <w:pPr>
@@ -811,7 +786,13 @@
         <w:t xml:space="preserve">In the most basic case scenario that was implemented </w:t>
       </w:r>
       <w:r>
-        <w:t>for the smart city traffic intersection, it was considered an emergency vehicle needing to cross an active intersection, for this we mean that the vehicle does not have a green light when it arrives to the intersection. The system will recognize this vehicle through the camera to give priority, so it does not need to stop and wait.</w:t>
+        <w:t xml:space="preserve">for the smart city traffic intersection, it was considered an emergency vehicle needing to cross an active intersection, for this we mean that the vehicle does not have a green light when it arrives </w:t>
+      </w:r>
+      <w:r>
+        <w:t>at</w:t>
+      </w:r>
+      <w:r>
+        <w:t xml:space="preserve"> the intersection. The system will recognize this vehicle through the camera to give priority, so it does not need to stop and wait.</w:t>
       </w:r>
     </w:p>
     <w:p>
@@ -820,7 +801,13 @@
         <w:jc w:val="both"/>
       </w:pPr>
       <w:r>
-        <w:t>The system will provide a warning to the other direction so they know that a change of the traffic light will occur.</w:t>
+        <w:t xml:space="preserve">The system will provide a warning to the other direction so they know that a change </w:t>
+      </w:r>
+      <w:r>
+        <w:t>in</w:t>
+      </w:r>
+      <w:r>
+        <w:t xml:space="preserve"> the traffic light will occur.</w:t>
       </w:r>
     </w:p>
     <w:p>
@@ -852,7 +839,7 @@
     <w:p>
       <w:pPr>
         <w:pStyle w:val="ListParagraph"/>
-        <w:ind w:firstLine="360"/>
+        <w:ind w:left="360" w:firstLine="360"/>
         <w:jc w:val="both"/>
       </w:pPr>
       <w:r>
@@ -871,7 +858,13 @@
         <w:t xml:space="preserve"> the traffic flow using a color code (RED, YELLOW, GREEN).</w:t>
       </w:r>
       <w:r>
-        <w:t xml:space="preserve"> The colors of a traffic light change in a time manner, this usually is implemented using a scheduler. This needs to be coordinated to avoid collisions at the intersection.</w:t>
+        <w:t xml:space="preserve"> The colors of a traffic light change in a </w:t>
+      </w:r>
+      <w:r>
+        <w:t>timely</w:t>
+      </w:r>
+      <w:r>
+        <w:t xml:space="preserve"> manner, this usually is implemented using a scheduler. This needs to be coordinated to avoid collisions at the intersection.</w:t>
       </w:r>
     </w:p>
     <w:p>
@@ -896,7 +889,7 @@
     <w:p>
       <w:pPr>
         <w:pStyle w:val="ListParagraph"/>
-        <w:ind w:firstLine="360"/>
+        <w:ind w:left="0" w:firstLine="360"/>
         <w:jc w:val="both"/>
       </w:pPr>
       <w:r>
@@ -1009,14 +1002,13 @@
         <w:jc w:val="both"/>
       </w:pPr>
       <w:r>
-        <w:lastRenderedPageBreak/>
         <w:t>Design</w:t>
       </w:r>
     </w:p>
     <w:p>
       <w:pPr>
         <w:pStyle w:val="ListParagraph"/>
-        <w:ind w:firstLine="360"/>
+        <w:ind w:left="0" w:firstLine="360"/>
         <w:jc w:val="both"/>
       </w:pPr>
       <w:r>
@@ -1032,6 +1024,7 @@
     <w:p>
       <w:pPr>
         <w:pStyle w:val="ListParagraph"/>
+        <w:ind w:left="0"/>
         <w:jc w:val="both"/>
       </w:pPr>
       <w:r>
@@ -1050,7 +1043,13 @@
         <w:t xml:space="preserve"> to monitor in case an emergency vehicle is approaching the intersection</w:t>
       </w:r>
       <w:r>
-        <w:t>. In such case</w:t>
+        <w:t xml:space="preserve">. In such </w:t>
+      </w:r>
+      <w:r>
+        <w:t xml:space="preserve">a </w:t>
+      </w:r>
+      <w:r>
+        <w:t>case</w:t>
       </w:r>
       <w:r>
         <w:t>,</w:t>
@@ -1191,7 +1190,19 @@
         <w:t xml:space="preserve"> the power consumption is usually high</w:t>
       </w:r>
       <w:r>
-        <w:t>, normally this is the result of current implementation of streetlighting where it is either on or off.</w:t>
+        <w:t xml:space="preserve">, normally this is the result of </w:t>
+      </w:r>
+      <w:r>
+        <w:t xml:space="preserve">the </w:t>
+      </w:r>
+      <w:r>
+        <w:t xml:space="preserve">current implementation of </w:t>
+      </w:r>
+      <w:r>
+        <w:t>street lighting</w:t>
+      </w:r>
+      <w:r>
+        <w:t xml:space="preserve"> where it is either on or off.</w:t>
       </w:r>
     </w:p>
     <w:p>
@@ -1209,7 +1220,7 @@
     </w:p>
     <w:p>
       <w:pPr>
-        <w:ind w:left="720" w:firstLine="360"/>
+        <w:ind w:firstLine="360"/>
         <w:jc w:val="both"/>
       </w:pPr>
       <w:r>
@@ -1243,7 +1254,7 @@
     </w:p>
     <w:p>
       <w:pPr>
-        <w:ind w:left="720" w:firstLine="360"/>
+        <w:ind w:firstLine="360"/>
         <w:jc w:val="both"/>
       </w:pPr>
       <w:r>
@@ -1256,10 +1267,7 @@
         <w:t>design</w:t>
       </w:r>
       <w:r>
-        <w:t xml:space="preserve"> involves an intelligent system where streetlights respond not only to the presence of vehicles but also to the time of day, specifically after it gets dark. When a vehicle is detected, regardless of whether it's an emergency vehicle or not, and it's past the configured time indicating nighttime, the streetlight is triggered to activate. The unique feature of this system is that the streetlight intensity is modulated, reaching a maximum of 80% brightness. This adaptive lighting approach ensures that the road is adequately illuminated for safety without causing unnecessary light pollution during nighttime hours. By integrating vehicle detection technology with time-sensitive activation, this system contributes to both enhanced safety for </w:t>
-      </w:r>
-      <w:r>
-        <w:t>drivers and pedestrians and energy efficiency by optimizing streetlight usage based on the prevailing conditions.</w:t>
+        <w:t xml:space="preserve"> involves an intelligent system where streetlights respond not only to the presence of vehicles but also to the time of day, specifically after it gets dark. When a vehicle is detected, regardless of whether it's an emergency vehicle or not, and it's past the configured time indicating nighttime, the streetlight is triggered to activate. The unique feature of this system is that the streetlight intensity is modulated, reaching a maximum of 80% brightness. This adaptive lighting approach ensures that the road is adequately illuminated for safety without causing unnecessary light pollution during nighttime hours. By integrating vehicle detection technology with time-sensitive activation, this system contributes to both enhanced safety for drivers and pedestrians and energy efficiency by optimizing streetlight usage based on the prevailing conditions.</w:t>
       </w:r>
     </w:p>
     <w:p>
@@ -1395,7 +1403,37 @@
         <w:jc w:val="both"/>
       </w:pPr>
       <w:r>
-        <w:t>This implementation is contemplating an intersection where there are 4 streets going all to different directions. For each direction there is a traffic light, just as in reality. For each intersection there is going to be a sensor, which for this case of study is a camera. All traffic lights will be connected to another device, this device we are going to refer to as traffic manager.  The traffic manager is going to process all the information coming from the sensors, that this will need to go through the traffic lamp.</w:t>
+        <w:t xml:space="preserve">This implementation is contemplating an intersection where </w:t>
+      </w:r>
+      <w:r>
+        <w:t>4 streets are going</w:t>
+      </w:r>
+      <w:r>
+        <w:t xml:space="preserve"> all </w:t>
+      </w:r>
+      <w:r>
+        <w:t>in</w:t>
+      </w:r>
+      <w:r>
+        <w:t xml:space="preserve"> different directions. For each direction</w:t>
+      </w:r>
+      <w:r>
+        <w:t>,</w:t>
+      </w:r>
+      <w:r>
+        <w:t xml:space="preserve"> there is a traffic light, just as in reality. For each intersection</w:t>
+      </w:r>
+      <w:r>
+        <w:t>,</w:t>
+      </w:r>
+      <w:r>
+        <w:t xml:space="preserve"> there is going to be a sensor, which for this case of study is a camera. All traffic lights will be connected to another device, this device we are going to refer to as traffic manager.  The traffic manager is going to process all the information coming from the sensors, </w:t>
+      </w:r>
+      <w:r>
+        <w:t>and</w:t>
+      </w:r>
+      <w:r>
+        <w:t xml:space="preserve"> this will need to go through the traffic lamp.</w:t>
       </w:r>
       <w:r>
         <w:t xml:space="preserve"> </w:t>
@@ -1423,11 +1461,23 @@
     </w:p>
     <w:p>
       <w:pPr>
-        <w:ind w:left="720" w:firstLine="360"/>
-        <w:jc w:val="both"/>
-      </w:pPr>
-      <w:r>
-        <w:t>The traffics lights will need to interact with each other, so collisions are avoided. At the same time the traffic lights will need to send the information to a central module, this to be analyzed and depending on the information, create an appropriate response.</w:t>
+        <w:ind w:firstLine="360"/>
+        <w:jc w:val="both"/>
+      </w:pPr>
+      <w:r>
+        <w:t xml:space="preserve">The </w:t>
+      </w:r>
+      <w:r>
+        <w:t>traffic</w:t>
+      </w:r>
+      <w:r>
+        <w:t xml:space="preserve"> lights will need to interact with each other, so collisions are avoided. At the same time</w:t>
+      </w:r>
+      <w:r>
+        <w:t>,</w:t>
+      </w:r>
+      <w:r>
+        <w:t xml:space="preserve"> the traffic lights will need to send the information to a central module, this to be analyzed and depending on the information, create an appropriate response.</w:t>
       </w:r>
     </w:p>
     <w:p>
@@ -1445,11 +1495,23 @@
     </w:p>
     <w:p>
       <w:pPr>
-        <w:ind w:left="720" w:firstLine="360"/>
-        <w:jc w:val="both"/>
-      </w:pPr>
-      <w:r>
-        <w:t xml:space="preserve">For this logic we need the traffic lights to be “end nodes”. For end nodes we mean that this module will perform no transitions or analysis of the system. The end nodes will simply receive the information needed from the traffic manager and report if an emergency vehicle is detected. </w:t>
+        <w:ind w:firstLine="360"/>
+        <w:jc w:val="both"/>
+      </w:pPr>
+      <w:r>
+        <w:t>For this logic</w:t>
+      </w:r>
+      <w:r>
+        <w:t>,</w:t>
+      </w:r>
+      <w:r>
+        <w:t xml:space="preserve"> we need the traffic lights to be “end nodes”. For end nodes</w:t>
+      </w:r>
+      <w:r>
+        <w:t>,</w:t>
+      </w:r>
+      <w:r>
+        <w:t xml:space="preserve"> we mean that this module will perform no transitions or analysis of the system. The end nodes will simply receive the information needed from the traffic manager and report if an emergency vehicle is detected. </w:t>
       </w:r>
     </w:p>
     <w:p>
@@ -1466,7 +1528,6 @@
         <w:rPr>
           <w:noProof/>
         </w:rPr>
-        <w:lastRenderedPageBreak/>
         <w:drawing>
           <wp:inline distT="0" distB="0" distL="0" distR="0" wp14:anchorId="578ED062" wp14:editId="1CDD28BA">
             <wp:extent cx="2640965" cy="1710055"/>
@@ -1554,6 +1615,9 @@
       <w:r>
         <w:t>, Traffic Intersection block diagram</w:t>
       </w:r>
+      <w:r>
+        <w:t>.</w:t>
+      </w:r>
     </w:p>
     <w:p>
       <w:pPr>
@@ -1572,6 +1636,9 @@
       </w:r>
       <w:r>
         <w:t xml:space="preserve"> the traffic manager will consider 2 scenarios, one of them is where an emergency vehicle is approaching, and the second one </w:t>
+      </w:r>
+      <w:r>
+        <w:t xml:space="preserve">is </w:t>
       </w:r>
       <w:r>
         <w:t>for normal vehicles.</w:t>
@@ -1610,9 +1677,9 @@
           <w:noProof/>
         </w:rPr>
         <w:drawing>
-          <wp:inline distT="0" distB="0" distL="0" distR="0" wp14:anchorId="649257BA" wp14:editId="23C98E4A">
-            <wp:extent cx="2640965" cy="1638300"/>
-            <wp:effectExtent l="0" t="0" r="6985" b="0"/>
+          <wp:inline distT="0" distB="0" distL="0" distR="0" wp14:anchorId="649257BA" wp14:editId="50977DDB">
+            <wp:extent cx="2232660" cy="1385011"/>
+            <wp:effectExtent l="0" t="0" r="0" b="5715"/>
             <wp:docPr id="246454844" name="Picture 246454844" descr="A diagram of a computer&#10;&#10;Description automatically generated"/>
             <wp:cNvGraphicFramePr>
               <a:graphicFrameLocks xmlns:a="http://schemas.openxmlformats.org/drawingml/2006/main" noChangeAspect="1"/>
@@ -1640,7 +1707,7 @@
                   <pic:spPr bwMode="auto">
                     <a:xfrm>
                       <a:off x="0" y="0"/>
-                      <a:ext cx="2640965" cy="1638300"/>
+                      <a:ext cx="2237920" cy="1388274"/>
                     </a:xfrm>
                     <a:prstGeom prst="rect">
                       <a:avLst/>
@@ -1693,20 +1760,37 @@
       </w:r>
     </w:p>
     <w:p>
+      <w:pPr>
+        <w:jc w:val="both"/>
+      </w:pPr>
       <w:r>
         <w:t>In the case of emergency vehicles, like ambulances or fire trucks, the system operates in a straightforward manner for efficient response. When the system's camera detects an approaching emergency vehicle at an intersection, it triggers a rapid response. The traffic controller, responsible for managing all the traffic lights, immediately signals a warning state by turning all lights yellow. This yellow light serves as an alert to everyone on the road, indicating the presence of an emergency vehicle and prompting caution.</w:t>
       </w:r>
     </w:p>
-    <w:p/>
-    <w:p>
-      <w:r>
-        <w:t xml:space="preserve">Following the warning phase, the traffic controller takes a proactive measure by temporarily stopping all traffic. This temporary traffic block ensures a clear and unobstructed path for the approaching emergency vehicle, allowing it to navigate through the intersection smoothly and without delays. The synchronized orchestration of the warning signal and subsequent traffic control measures not only prioritizes the urgent needs of emergency services but also contributes to overall road safety. By swiftly adapting to critical situations, this system effectively manages the flow of traffic, ensuring a swift and unimpeded route for emergency vehicles through the urban road network. In essence, it's a </w:t>
-      </w:r>
-      <w:r>
-        <w:t>simple yet powerful approach that emphasizes both responsiveness and safety in emergency situations.</w:t>
-      </w:r>
-    </w:p>
-    <w:p/>
+    <w:p>
+      <w:pPr>
+        <w:jc w:val="both"/>
+      </w:pPr>
+    </w:p>
+    <w:p>
+      <w:pPr>
+        <w:jc w:val="both"/>
+      </w:pPr>
+      <w:r>
+        <w:t xml:space="preserve">Following the warning phase, the traffic controller takes a proactive measure by temporarily stopping all traffic. This temporary traffic block ensures a clear and unobstructed path for the approaching emergency vehicle, allowing it to navigate through the intersection smoothly and without delays. The synchronized orchestration of the warning signal and subsequent traffic control measures not only prioritizes the urgent needs of emergency services but also contributes to overall road safety. By swiftly adapting to critical situations, this system effectively manages the flow of traffic, ensuring a swift and unimpeded route for emergency vehicles through the urban road network. In essence, it's a simple yet powerful approach that emphasizes both responsiveness and safety in </w:t>
+      </w:r>
+      <w:r>
+        <w:t>emergencies</w:t>
+      </w:r>
+      <w:r>
+        <w:t>.</w:t>
+      </w:r>
+    </w:p>
+    <w:p>
+      <w:pPr>
+        <w:jc w:val="both"/>
+      </w:pPr>
+    </w:p>
     <w:p>
       <w:pPr>
         <w:pStyle w:val="ListParagraph"/>
@@ -1858,11 +1942,6 @@
     </w:p>
     <w:p>
       <w:pPr>
-        <w:jc w:val="both"/>
-      </w:pPr>
-    </w:p>
-    <w:p>
-      <w:pPr>
         <w:pStyle w:val="ListParagraph"/>
         <w:numPr>
           <w:ilvl w:val="0"/>
@@ -1876,7 +1955,6 @@
     </w:p>
     <w:p>
       <w:pPr>
-        <w:ind w:left="360"/>
         <w:jc w:val="both"/>
       </w:pPr>
       <w:r>
@@ -1953,8 +2031,6 @@
     <w:p>
       <w:pPr>
         <w:keepNext/>
-        <w:ind w:left="1080"/>
-        <w:jc w:val="both"/>
       </w:pPr>
       <w:r>
         <w:rPr>
@@ -2007,6 +2083,8 @@
     <w:p>
       <w:pPr>
         <w:pStyle w:val="Caption"/>
+        <w:ind w:left="720" w:firstLine="360"/>
+        <w:jc w:val="both"/>
       </w:pPr>
       <w:r>
         <w:t xml:space="preserve">Figure </w:t>
@@ -2035,7 +2113,6 @@
     </w:p>
     <w:p>
       <w:pPr>
-        <w:ind w:left="1080"/>
         <w:jc w:val="both"/>
       </w:pPr>
       <w:r>
@@ -2090,7 +2167,7 @@
     <w:p>
       <w:pPr>
         <w:keepNext/>
-        <w:ind w:left="1080"/>
+        <w:ind w:left="720"/>
         <w:jc w:val="both"/>
       </w:pPr>
     </w:p>
@@ -2101,6 +2178,7 @@
           <w:ilvl w:val="1"/>
           <w:numId w:val="5"/>
         </w:numPr>
+        <w:ind w:left="1080"/>
         <w:jc w:val="both"/>
       </w:pPr>
       <w:r>
@@ -2109,7 +2187,6 @@
     </w:p>
     <w:p>
       <w:pPr>
-        <w:ind w:left="1080"/>
         <w:jc w:val="both"/>
       </w:pPr>
       <w:r>
@@ -2161,7 +2238,7 @@
     <w:p>
       <w:pPr>
         <w:keepNext/>
-        <w:ind w:left="1080"/>
+        <w:ind w:left="360"/>
         <w:jc w:val="both"/>
       </w:pPr>
       <w:r>
@@ -2215,6 +2292,8 @@
     <w:p>
       <w:pPr>
         <w:pStyle w:val="Caption"/>
+        <w:ind w:left="360" w:firstLine="720"/>
+        <w:jc w:val="both"/>
       </w:pPr>
       <w:r>
         <w:t xml:space="preserve">Figure </w:t>
@@ -2240,10 +2319,13 @@
       <w:r>
         <w:t xml:space="preserve"> - Feed constraint diagram</w:t>
       </w:r>
-    </w:p>
-    <w:p>
-      <w:pPr>
-        <w:ind w:left="1080"/>
+      <w:r>
+        <w:t>.</w:t>
+      </w:r>
+    </w:p>
+    <w:p>
+      <w:pPr>
+        <w:ind w:left="360"/>
         <w:jc w:val="both"/>
       </w:pPr>
       <w:r>
@@ -2297,7 +2379,7 @@
     </w:p>
     <w:p>
       <w:pPr>
-        <w:ind w:left="720"/>
+        <w:ind w:left="360"/>
         <w:jc w:val="both"/>
       </w:pPr>
       <w:r>
@@ -2325,6 +2407,7 @@
     </w:p>
     <w:p>
       <w:pPr>
+        <w:keepNext/>
         <w:ind w:left="1080"/>
         <w:jc w:val="both"/>
       </w:pPr>
@@ -2334,9 +2417,9 @@
           <w14:ligatures w14:val="standardContextual"/>
         </w:rPr>
         <w:drawing>
-          <wp:inline distT="0" distB="0" distL="0" distR="0" wp14:anchorId="085F63E2" wp14:editId="4E8781E8">
-            <wp:extent cx="2072244" cy="2072244"/>
-            <wp:effectExtent l="0" t="0" r="4445" b="4445"/>
+          <wp:inline distT="0" distB="0" distL="0" distR="0" wp14:anchorId="085F63E2" wp14:editId="4DE36553">
+            <wp:extent cx="1508760" cy="1508760"/>
+            <wp:effectExtent l="0" t="0" r="0" b="0"/>
             <wp:docPr id="1543720242" name="Picture 1543720242"/>
             <wp:cNvGraphicFramePr>
               <a:graphicFrameLocks xmlns:a="http://schemas.openxmlformats.org/drawingml/2006/main" noChangeAspect="1"/>
@@ -2363,7 +2446,7 @@
                   <pic:spPr>
                     <a:xfrm>
                       <a:off x="0" y="0"/>
-                      <a:ext cx="2080499" cy="2080499"/>
+                      <a:ext cx="1514947" cy="1514947"/>
                     </a:xfrm>
                     <a:prstGeom prst="rect">
                       <a:avLst/>
@@ -2378,7 +2461,37 @@
     </w:p>
     <w:p>
       <w:pPr>
-        <w:ind w:left="1080"/>
+        <w:pStyle w:val="Caption"/>
+        <w:ind w:left="360" w:firstLine="720"/>
+        <w:jc w:val="both"/>
+      </w:pPr>
+      <w:r>
+        <w:t xml:space="preserve">Figure </w:t>
+      </w:r>
+      <w:r>
+        <w:fldChar w:fldCharType="begin"/>
+      </w:r>
+      <w:r>
+        <w:instrText xml:space="preserve"> SEQ Figure \* ARABIC </w:instrText>
+      </w:r>
+      <w:r>
+        <w:fldChar w:fldCharType="separate"/>
+      </w:r>
+      <w:r>
+        <w:rPr>
+          <w:noProof/>
+        </w:rPr>
+        <w:t>10</w:t>
+      </w:r>
+      <w:r>
+        <w:fldChar w:fldCharType="end"/>
+      </w:r>
+      <w:r>
+        <w:t>, Fault tree diagram.</w:t>
+      </w:r>
+    </w:p>
+    <w:p>
+      <w:pPr>
         <w:jc w:val="both"/>
       </w:pPr>
       <w:r>
@@ -2388,16 +2501,11 @@
         <w:t>does</w:t>
       </w:r>
       <w:r>
-        <w:t xml:space="preserve"> not work, either its Controller, its Light(s) or its communication with the Traffic Manager would have to malfunction. Furthermore, the malfunction of a Controller could be traced back to either a software or electrical failure. For the malfunction of Light(s), only </w:t>
-      </w:r>
-      <w:r>
-        <w:lastRenderedPageBreak/>
-        <w:t>an electrical fault was identified. Lastly, an error within communication would either result from the network being down or the communication port of the Traffic Light not working.</w:t>
-      </w:r>
-    </w:p>
-    <w:p>
-      <w:pPr>
-        <w:ind w:left="1080"/>
+        <w:t xml:space="preserve"> not work, either its Controller, its Light(s) or its communication with the Traffic Manager would have to malfunction. Furthermore, the malfunction of a Controller could be traced back to either a software or electrical failure. For the malfunction of Light(s), only an electrical fault was identified. Lastly, an error within communication would either result from the network being down or the communication port of the Traffic Light not working.</w:t>
+      </w:r>
+    </w:p>
+    <w:p>
+      <w:pPr>
         <w:jc w:val="both"/>
       </w:pPr>
       <w:r>
@@ -2424,8 +2532,8 @@
     </w:p>
     <w:p>
       <w:pPr>
-        <w:ind w:left="1080"/>
-        <w:jc w:val="both"/>
+        <w:keepNext/>
+        <w:ind w:left="360"/>
       </w:pPr>
       <w:r>
         <w:rPr>
@@ -2477,11 +2585,57 @@
     </w:p>
     <w:p>
       <w:pPr>
-        <w:ind w:left="1080"/>
-        <w:jc w:val="both"/>
-      </w:pPr>
-      <w:r>
-        <w:t>This fault tree includes the logical events that could result in a collision within the intersection. For example, an accident within the intersection and the malfunction of the Traffic Accident system would lead to a chain accident. Or, Traffic Lights not being switched on on time, allowing an emergency vehicle into the intersection while there is still traffic within the intersection, and much more. All these events could lead to a possible collision within the intersection and the specification of the model</w:t>
+        <w:pStyle w:val="Caption"/>
+        <w:ind w:left="360" w:firstLine="720"/>
+        <w:jc w:val="both"/>
+      </w:pPr>
+      <w:r>
+        <w:t xml:space="preserve">Figure </w:t>
+      </w:r>
+      <w:r>
+        <w:fldChar w:fldCharType="begin"/>
+      </w:r>
+      <w:r>
+        <w:instrText xml:space="preserve"> SEQ Figure \* ARABIC </w:instrText>
+      </w:r>
+      <w:r>
+        <w:fldChar w:fldCharType="separate"/>
+      </w:r>
+      <w:r>
+        <w:rPr>
+          <w:noProof/>
+        </w:rPr>
+        <w:t>11</w:t>
+      </w:r>
+      <w:r>
+        <w:fldChar w:fldCharType="end"/>
+      </w:r>
+      <w:r>
+        <w:t>, Fault tree diagram.</w:t>
+      </w:r>
+    </w:p>
+    <w:p>
+      <w:pPr>
+        <w:jc w:val="both"/>
+      </w:pPr>
+      <w:r>
+        <w:t xml:space="preserve">This fault tree includes the logical events that could result in a collision within the intersection. For example, an accident within the intersection and the malfunction of the Traffic Accident system would lead to a chain accident. </w:t>
+      </w:r>
+      <w:proofErr w:type="gramStart"/>
+      <w:r>
+        <w:t>Or,</w:t>
+      </w:r>
+      <w:proofErr w:type="gramEnd"/>
+      <w:r>
+        <w:t xml:space="preserve"> Traffic Lights not being switched on </w:t>
+      </w:r>
+      <w:proofErr w:type="spellStart"/>
+      <w:r>
+        <w:t>on</w:t>
+      </w:r>
+      <w:proofErr w:type="spellEnd"/>
+      <w:r>
+        <w:t xml:space="preserve"> time, allowing an emergency vehicle into the intersection while there is still traffic within the intersection, and much more. All these events could lead to a possible collision within the intersection and the specification of the model</w:t>
       </w:r>
       <w:r>
         <w:t>,</w:t>
@@ -2498,6 +2652,7 @@
     <w:p>
       <w:pPr>
         <w:pStyle w:val="Heading1"/>
+        <w:jc w:val="both"/>
       </w:pPr>
       <w:r>
         <w:t>Implementation</w:t>
@@ -2506,6 +2661,7 @@
     <w:p>
       <w:pPr>
         <w:pStyle w:val="Heading2"/>
+        <w:jc w:val="both"/>
       </w:pPr>
       <w:r>
         <w:t>Introduction</w:t>
@@ -2530,23 +2686,28 @@
         <w:jc w:val="both"/>
       </w:pPr>
       <w:r>
-        <w:t xml:space="preserve">The topology of a simple traffic intersection with four arms was chosen, because it resembles the most universal example without any special boundary conditions. The goal was to simulate an intersection that controls the flow of the vehicles in a simple time-fixed manner with an ensured acceleration of emergency vehicles. The acceleration was realized </w:t>
-      </w:r>
-      <w:r>
-        <w:t>by allowing a fast switch to a green signal for the direction in which the emergency vehicle is approaching and by holding this state until it passed the intersection. The smart lighting aspect was integrated by turning on the lights when a citizen that crosses the intersection is detected.</w:t>
-      </w:r>
-    </w:p>
-    <w:p>
-      <w:pPr>
-        <w:jc w:val="both"/>
-      </w:pPr>
-    </w:p>
-    <w:p>
-      <w:pPr>
-        <w:jc w:val="both"/>
-      </w:pPr>
-      <w:r>
-        <w:t>As the whole system should be simulated, a simulation environment for multiple embedded systems was needed. The online electronics simulation suite “TinkerCAD” offers a free and straightforward possibility of simulating prototypes of simple embedded systems that are based on Arduino microcontroller platforms. It was therefore used in the implementation.</w:t>
+        <w:t>The topology of a simple traffic intersection with four arms was chosen, because it resembles the most universal example without any special boundary conditions. The goal was to simulate an intersection that controls the flow of the vehicles in a simple time-fixed manner with an ensured acceleration of emergency vehicles. The acceleration was realized by allowing a fast switch to a green signal for the direction in which the emergency vehicle is approaching and by holding this state until it passed the intersection. The smart lighting aspect was integrated by turning on the lights when a citizen that crosses the intersection is detected.</w:t>
+      </w:r>
+    </w:p>
+    <w:p>
+      <w:pPr>
+        <w:jc w:val="both"/>
+      </w:pPr>
+    </w:p>
+    <w:p>
+      <w:pPr>
+        <w:jc w:val="both"/>
+      </w:pPr>
+      <w:r>
+        <w:t>As the whole system should be simulated, a simulation environment for multiple embedded systems was needed. The online electronics simulation suite “</w:t>
+      </w:r>
+      <w:proofErr w:type="spellStart"/>
+      <w:r>
+        <w:t>TinkerCAD</w:t>
+      </w:r>
+      <w:proofErr w:type="spellEnd"/>
+      <w:r>
+        <w:t>” offers a free and straightforward possibility of simulating prototypes of simple embedded systems that are based on Arduino microcontroller platforms. It was therefore used in the implementation.</w:t>
       </w:r>
     </w:p>
     <w:p>
@@ -2572,6 +2733,7 @@
     <w:p>
       <w:pPr>
         <w:pStyle w:val="Caption"/>
+        <w:jc w:val="both"/>
       </w:pPr>
       <w:r>
         <w:t xml:space="preserve"> </w:t>
@@ -2638,7 +2800,15 @@
         <w:t xml:space="preserve">Setup of the </w:t>
       </w:r>
       <w:r>
-        <w:t>Simulation in TinkerCAD</w:t>
+        <w:t xml:space="preserve">Simulation in </w:t>
+      </w:r>
+      <w:proofErr w:type="spellStart"/>
+      <w:r>
+        <w:t>TinkerCAD</w:t>
+      </w:r>
+      <w:proofErr w:type="spellEnd"/>
+      <w:r>
+        <w:t>.</w:t>
       </w:r>
     </w:p>
     <w:p>
@@ -2662,18 +2832,21 @@
         <w:jc w:val="both"/>
       </w:pPr>
       <w:r>
-        <w:lastRenderedPageBreak/>
         <w:t>For the implementation of the Traffic Manager, the needed parts of the software were determined by identifying the needed functionalities from the design.</w:t>
       </w:r>
     </w:p>
     <w:p>
       <w:pPr>
+        <w:jc w:val="both"/>
         <w:rPr>
           <w:noProof/>
         </w:rPr>
       </w:pPr>
     </w:p>
     <w:p>
+      <w:pPr>
+        <w:jc w:val="both"/>
+      </w:pPr>
       <w:r>
         <w:rPr>
           <w:noProof/>
@@ -2725,9 +2898,13 @@
     <w:p>
       <w:pPr>
         <w:pStyle w:val="Caption"/>
+        <w:jc w:val="both"/>
       </w:pPr>
       <w:r>
         <w:t>Figure n – Architecture of the chosen use cases</w:t>
+      </w:r>
+      <w:r>
+        <w:t>.</w:t>
       </w:r>
     </w:p>
     <w:p>
@@ -2830,6 +3007,7 @@
     <w:p>
       <w:pPr>
         <w:pStyle w:val="Heading2"/>
+        <w:jc w:val="both"/>
       </w:pPr>
       <w:r>
         <w:t xml:space="preserve">Traffic </w:t>
@@ -2853,10 +3031,7 @@
       </w:r>
       <w:r>
         <w:br/>
-        <w:t xml:space="preserve">It consists out of three main components: a struct called “Task” for defining tasks with their attributes, </w:t>
-      </w:r>
-      <w:r>
-        <w:t>a task set made from an array of tasks and a method used for calling the scheduler.</w:t>
+        <w:t>It consists out of three main components: a struct called “Task” for defining tasks with their attributes, a task set made from an array of tasks and a method used for calling the scheduler.</w:t>
       </w:r>
     </w:p>
     <w:p>
@@ -2903,8 +3078,13 @@
         <w:jc w:val="both"/>
       </w:pPr>
       <w:r>
-        <w:t>period [unsigned int]: used to define the tasks’ period in ms.</w:t>
-      </w:r>
+        <w:t xml:space="preserve">period [unsigned int]: used to define the tasks’ period in </w:t>
+      </w:r>
+      <w:proofErr w:type="spellStart"/>
+      <w:r>
+        <w:t>ms.</w:t>
+      </w:r>
+      <w:proofErr w:type="spellEnd"/>
     </w:p>
     <w:p>
       <w:pPr>
@@ -2915,8 +3095,13 @@
         </w:numPr>
         <w:jc w:val="both"/>
       </w:pPr>
-      <w:r>
-        <w:t>executionTime [unsigned int]: used to store the measured duration of the tasks’ execution in us.</w:t>
+      <w:proofErr w:type="spellStart"/>
+      <w:r>
+        <w:t>executionTime</w:t>
+      </w:r>
+      <w:proofErr w:type="spellEnd"/>
+      <w:r>
+        <w:t xml:space="preserve"> [unsigned int]: used to store the measured duration of the tasks’ execution in us.</w:t>
       </w:r>
     </w:p>
     <w:p>
@@ -2928,9 +3113,19 @@
         </w:numPr>
         <w:jc w:val="both"/>
       </w:pPr>
-      <w:r>
-        <w:t>lastExecutionTime [unsigned long]: used to store a timestamp of the tasks’ last execution since the start of the system in ms.</w:t>
-      </w:r>
+      <w:proofErr w:type="spellStart"/>
+      <w:r>
+        <w:t>lastExecutionTime</w:t>
+      </w:r>
+      <w:proofErr w:type="spellEnd"/>
+      <w:r>
+        <w:t xml:space="preserve"> [unsigned long]: used to store a timestamp of the tasks’ last execution since the start of the system in </w:t>
+      </w:r>
+      <w:proofErr w:type="spellStart"/>
+      <w:r>
+        <w:t>ms.</w:t>
+      </w:r>
+      <w:proofErr w:type="spellEnd"/>
     </w:p>
     <w:p>
       <w:pPr>
@@ -2941,8 +3136,13 @@
         </w:numPr>
         <w:jc w:val="both"/>
       </w:pPr>
-      <w:r>
-        <w:t>taskFunction [function pointer]: function pointer to the function that is associated to the task.</w:t>
+      <w:proofErr w:type="spellStart"/>
+      <w:r>
+        <w:t>taskFunction</w:t>
+      </w:r>
+      <w:proofErr w:type="spellEnd"/>
+      <w:r>
+        <w:t xml:space="preserve"> [function pointer]: function pointer to the function that is associated to the task.</w:t>
       </w:r>
     </w:p>
     <w:p>
@@ -2980,7 +3180,15 @@
         <w:t>To</w:t>
       </w:r>
       <w:r>
-        <w:t xml:space="preserve"> work properly, the scheduler needs a function to be called frequently (ideally continuously) that manages and ensures the proper execution of the tasks. For this purpose, the function “runRMS” was implemented. It has a very simplistic working procedure that realizes the functionality of a Rate Monotonic Scheduler. When the function is called, it follows these steps:</w:t>
+        <w:t xml:space="preserve"> work properly, the scheduler needs a function to be called frequently (ideally continuously) that manages and ensures the proper execution of the tasks. For this purpose, the function “</w:t>
+      </w:r>
+      <w:proofErr w:type="spellStart"/>
+      <w:r>
+        <w:t>runRMS</w:t>
+      </w:r>
+      <w:proofErr w:type="spellEnd"/>
+      <w:r>
+        <w:t>” was implemented. It has a very simplistic working procedure that realizes the functionality of a Rate Monotonic Scheduler. When the function is called, it follows these steps:</w:t>
       </w:r>
     </w:p>
     <w:p>
@@ -3074,15 +3282,31 @@
         <w:t>,</w:t>
       </w:r>
       <w:r>
-        <w:t xml:space="preserve"> and executing it by calling the “executeTask” function.</w:t>
-      </w:r>
-    </w:p>
-    <w:p>
-      <w:pPr>
-        <w:jc w:val="both"/>
-      </w:pPr>
-      <w:r>
-        <w:t>The called function “executeTask” stores a timestamp before execution, calls the function that is referenced by the tasks’ function pointer</w:t>
+        <w:t xml:space="preserve"> and executing it by calling the “</w:t>
+      </w:r>
+      <w:proofErr w:type="spellStart"/>
+      <w:r>
+        <w:t>executeTask</w:t>
+      </w:r>
+      <w:proofErr w:type="spellEnd"/>
+      <w:r>
+        <w:t>” function.</w:t>
+      </w:r>
+    </w:p>
+    <w:p>
+      <w:pPr>
+        <w:jc w:val="both"/>
+      </w:pPr>
+      <w:r>
+        <w:t>The called function “</w:t>
+      </w:r>
+      <w:proofErr w:type="spellStart"/>
+      <w:r>
+        <w:t>executeTask</w:t>
+      </w:r>
+      <w:proofErr w:type="spellEnd"/>
+      <w:r>
+        <w:t>” stores a timestamp before execution, calls the function that is referenced by the tasks’ function pointer</w:t>
       </w:r>
       <w:r>
         <w:t>,</w:t>
@@ -3096,17 +3320,21 @@
         <w:jc w:val="both"/>
       </w:pPr>
       <w:r>
-        <w:t xml:space="preserve">As the function “runRMS” needs to be called as continuously as possible, it is the only function that gets called in the main loop. Its operation is only interrupted by the duration of the execution of the functions of the tasks. Because of the </w:t>
+        <w:t>As the function “</w:t>
+      </w:r>
+      <w:proofErr w:type="spellStart"/>
+      <w:r>
+        <w:t>runRMS</w:t>
+      </w:r>
+      <w:proofErr w:type="spellEnd"/>
+      <w:r>
+        <w:t xml:space="preserve">” needs to be called as continuously as possible, it is the only function that gets called in the main loop. Its operation is only interrupted by the duration of the execution of the functions of the tasks. Because of the </w:t>
       </w:r>
       <w:r>
         <w:t>lack of</w:t>
       </w:r>
       <w:r>
-        <w:t xml:space="preserve"> </w:t>
-      </w:r>
-      <w:r>
-        <w:lastRenderedPageBreak/>
-        <w:t xml:space="preserve">preemption, the tasks needed to be designed as non-blocking and with </w:t>
+        <w:t xml:space="preserve"> preemption, the tasks needed to be designed as non-blocking and with </w:t>
       </w:r>
       <w:r>
         <w:t>the</w:t>
@@ -3147,7 +3375,15 @@
         <w:t>a</w:t>
       </w:r>
       <w:r>
-        <w:t xml:space="preserve"> struct called “EndNode” and a matching array </w:t>
+        <w:t xml:space="preserve"> struct called “</w:t>
+      </w:r>
+      <w:proofErr w:type="spellStart"/>
+      <w:r>
+        <w:t>EndNode</w:t>
+      </w:r>
+      <w:proofErr w:type="spellEnd"/>
+      <w:r>
+        <w:t xml:space="preserve">” and a matching array </w:t>
       </w:r>
       <w:r>
         <w:t>were</w:t>
@@ -3216,8 +3452,13 @@
         <w:spacing w:after="160" w:line="259" w:lineRule="auto"/>
         <w:jc w:val="both"/>
       </w:pPr>
-      <w:r>
-        <w:t>emergencyApproaching [bool]: flag that is set, when an approaching emergency vehicle was detected.</w:t>
+      <w:proofErr w:type="spellStart"/>
+      <w:r>
+        <w:t>emergencyApproaching</w:t>
+      </w:r>
+      <w:proofErr w:type="spellEnd"/>
+      <w:r>
+        <w:t xml:space="preserve"> [bool]: flag that is set, when an approaching emergency vehicle was detected.</w:t>
       </w:r>
     </w:p>
     <w:p>
@@ -3230,8 +3471,13 @@
         <w:spacing w:after="160" w:line="259" w:lineRule="auto"/>
         <w:jc w:val="both"/>
       </w:pPr>
-      <w:r>
-        <w:t>citizenDetected [bool]: flag that is set, when a citizen that wants to cross the intersection straight ahead was detected.</w:t>
+      <w:proofErr w:type="spellStart"/>
+      <w:r>
+        <w:t>citizenDetected</w:t>
+      </w:r>
+      <w:proofErr w:type="spellEnd"/>
+      <w:r>
+        <w:t xml:space="preserve"> [bool]: flag that is set, when a citizen that wants to cross the intersection straight ahead was detected.</w:t>
       </w:r>
     </w:p>
     <w:p>
@@ -3315,8 +3561,13 @@
         </w:numPr>
         <w:jc w:val="both"/>
       </w:pPr>
-      <w:r>
-        <w:t>tx_attempts [byte]: counter to keep track of the transmission attempts of the message.</w:t>
+      <w:proofErr w:type="spellStart"/>
+      <w:r>
+        <w:t>tx_attempts</w:t>
+      </w:r>
+      <w:proofErr w:type="spellEnd"/>
+      <w:r>
+        <w:t xml:space="preserve"> [byte]: counter to keep track of the transmission attempts of the message.</w:t>
       </w:r>
     </w:p>
     <w:p>
@@ -3445,10 +3696,7 @@
         <w:jc w:val="both"/>
       </w:pPr>
       <w:r>
-        <w:t xml:space="preserve">If the transmission was not successful and the number of the transmission attempts is below the threshold, the number of </w:t>
-      </w:r>
-      <w:r>
-        <w:t xml:space="preserve">attempts would be incremented, and the iteration would continue with the next block </w:t>
+        <w:t xml:space="preserve">If the transmission was not successful and the number of the transmission attempts is below the threshold, the number of attempts would be incremented, and the iteration would continue with the next block </w:t>
       </w:r>
       <w:r>
         <w:t>(</w:t>
@@ -3587,8 +3835,19 @@
         <w:jc w:val="both"/>
       </w:pPr>
       <w:r>
-        <w:t>The value of the variables are checked for being equal to ‘0’ or ‘1’, converted to a bool</w:t>
-      </w:r>
+        <w:t xml:space="preserve">The value of the variables </w:t>
+      </w:r>
+      <w:r>
+        <w:t>is</w:t>
+      </w:r>
+      <w:r>
+        <w:t xml:space="preserve"> checked for being equal to ‘0’ or ‘1’, converted to a </w:t>
+      </w:r>
+      <w:proofErr w:type="spellStart"/>
+      <w:r>
+        <w:t>bool</w:t>
+      </w:r>
+      <w:proofErr w:type="spellEnd"/>
       <w:r>
         <w:t>,</w:t>
       </w:r>
@@ -3596,13 +3855,29 @@
         <w:t xml:space="preserve"> </w:t>
       </w:r>
       <w:r>
-        <w:t>and stored in the fields “emergencyApproaching”</w:t>
+        <w:t>and stored in the fields “</w:t>
+      </w:r>
+      <w:proofErr w:type="spellStart"/>
+      <w:r>
+        <w:t>emergencyApproaching</w:t>
+      </w:r>
+      <w:proofErr w:type="spellEnd"/>
+      <w:r>
+        <w:t>”</w:t>
       </w:r>
       <w:r>
         <w:t xml:space="preserve"> </w:t>
       </w:r>
       <w:r>
-        <w:t>or “citizenDetected” of the current End Node. If the value diverges from ‘0’ or ‘1’, an error is added to the error message buffer. Continuing with the next iteration (</w:t>
+        <w:t>or “</w:t>
+      </w:r>
+      <w:proofErr w:type="spellStart"/>
+      <w:r>
+        <w:t>citizenDetected</w:t>
+      </w:r>
+      <w:proofErr w:type="spellEnd"/>
+      <w:r>
+        <w:t>” of the current End Node. If the value diverges from ‘0’ or ‘1’, an error is added to the error message buffer. Continuing with the next iteration (</w:t>
       </w:r>
       <w:r>
         <w:t xml:space="preserve">step </w:t>
@@ -3663,11 +3938,23 @@
         <w:jc w:val="both"/>
       </w:pPr>
       <w:r>
-        <w:t xml:space="preserve">The state machine itself consists of 11 states to realize the switching sequence of the intersection. The state is encoded numerically and stored in a variable of the type “byte”. The switching logic is implemented by using a switch-case statement. After changing a state, the counter for implementing the timer gets resetted to 0 to prevent an overflow. </w:t>
-      </w:r>
-      <w:r>
-        <w:lastRenderedPageBreak/>
-        <w:t>The states make use of the function “addPacketTX” to send the lamps of the traffic light that should be switched on to the right End Node.</w:t>
+        <w:t xml:space="preserve">The state machine itself consists of 11 states to realize the switching sequence of the intersection. The state is encoded numerically and stored in a variable of the type “byte”. The switching logic is implemented by using a switch-case statement. After changing a state, the counter for implementing the timer gets </w:t>
+      </w:r>
+      <w:proofErr w:type="spellStart"/>
+      <w:r>
+        <w:t>resetted</w:t>
+      </w:r>
+      <w:proofErr w:type="spellEnd"/>
+      <w:r>
+        <w:t xml:space="preserve"> to 0 to prevent an overflow. The states make use of the function “</w:t>
+      </w:r>
+      <w:proofErr w:type="spellStart"/>
+      <w:r>
+        <w:t>addPacketTX</w:t>
+      </w:r>
+      <w:proofErr w:type="spellEnd"/>
+      <w:r>
+        <w:t>” to send the lamps of the traffic light that should be switched on to the right End Node.</w:t>
       </w:r>
     </w:p>
     <w:p>
@@ -3689,7 +3976,15 @@
         <w:t>reset</w:t>
       </w:r>
       <w:r>
-        <w:t xml:space="preserve"> when the flag of End Node that is located in the opposite arm of the intersection is set (e.g. direction north can reset the flag of direction south and vice versa).</w:t>
+        <w:t xml:space="preserve"> when the flag of End Node that </w:t>
+      </w:r>
+      <w:proofErr w:type="gramStart"/>
+      <w:r>
+        <w:t>is located in</w:t>
+      </w:r>
+      <w:proofErr w:type="gramEnd"/>
+      <w:r>
+        <w:t xml:space="preserve"> the opposite arm of the intersection is set (e.g. direction north can reset the flag of direction south and vice versa).</w:t>
       </w:r>
     </w:p>
     <w:p>
@@ -3730,13 +4025,35 @@
         <w:jc w:val="both"/>
       </w:pPr>
       <w:r>
-        <w:t>Its working principle is similar</w:t>
+        <w:t xml:space="preserve">Its working principle is </w:t>
+      </w:r>
+      <w:proofErr w:type="gramStart"/>
+      <w:r>
+        <w:t>similar</w:t>
       </w:r>
       <w:r>
         <w:t xml:space="preserve"> </w:t>
       </w:r>
       <w:r>
-        <w:t xml:space="preserve">to the communication subsystems’ task. A buffer of the type “String” contains error messages that are added by the other subsystems using the function “addErrorMsg”. While the execution of the task, an iteration over all blocks of the buffer is done and if a block contains an error message, it will get printed out via the serial interface and erased </w:t>
+        <w:t>to</w:t>
+      </w:r>
+      <w:proofErr w:type="gramEnd"/>
+      <w:r>
+        <w:t xml:space="preserve"> the communication subsystems’ task. A buffer of the type “String” contains error messages that are added by the other subsystems using the function “</w:t>
+      </w:r>
+      <w:proofErr w:type="spellStart"/>
+      <w:r>
+        <w:t>addErrorMsg</w:t>
+      </w:r>
+      <w:proofErr w:type="spellEnd"/>
+      <w:r>
+        <w:t xml:space="preserve">”. </w:t>
+      </w:r>
+      <w:r>
+        <w:t>During</w:t>
+      </w:r>
+      <w:r>
+        <w:t xml:space="preserve"> the execution of the task, an iteration over all blocks of the buffer is done and if a block contains an error message, it will get printed out via the serial interface and erased </w:t>
       </w:r>
       <w:r>
         <w:t>afterward</w:t>
@@ -3763,21 +4080,40 @@
           <w:b/>
           <w:bCs/>
         </w:rPr>
-        <w:t>Task 4: logic controller of the street lights</w:t>
-      </w:r>
-    </w:p>
-    <w:p>
-      <w:pPr>
-        <w:jc w:val="both"/>
-        <w:rPr>
+        <w:t xml:space="preserve">Task 4: logic controller of the </w:t>
+      </w:r>
+      <w:r>
+        <w:rPr>
+          <w:b/>
           <w:bCs/>
         </w:rPr>
-      </w:pPr>
-      <w:r>
+        <w:t>streetlights</w:t>
+      </w:r>
+    </w:p>
+    <w:p>
+      <w:pPr>
+        <w:jc w:val="both"/>
         <w:rPr>
           <w:bCs/>
         </w:rPr>
-        <w:t>To allow the logic controller for the street lights to turn on the street lights of an arm for 15s, four timers were used. These timers are triggered when the arm of the opposite direction recognizes a citizen that wants to cross the intersection in a straight way. Just as in task 2, the 1s periodicity of the task was utilized to create a timer using a variable that gets decremented at every execution of the task.</w:t>
+      </w:pPr>
+      <w:r>
+        <w:rPr>
+          <w:bCs/>
+        </w:rPr>
+        <w:t xml:space="preserve">To allow the logic controller for the streetlights to turn on the </w:t>
+      </w:r>
+      <w:r>
+        <w:rPr>
+          <w:bCs/>
+        </w:rPr>
+        <w:t>streetlights</w:t>
+      </w:r>
+      <w:r>
+        <w:rPr>
+          <w:bCs/>
+        </w:rPr>
+        <w:t xml:space="preserve"> of an arm for 15s, four timers were used. These timers are triggered when the arm of the opposite direction recognizes a citizen that wants to cross the intersection in a straight way. Just as in task 2, the 1s periodicity of the task was utilized to create a timer using a variable that gets decremented at every execution of the task.</w:t>
       </w:r>
     </w:p>
     <w:p>
@@ -3885,12 +4221,40 @@
         <w:rPr>
           <w:bCs/>
         </w:rPr>
-        <w:t xml:space="preserve">If yes, adding a packet to the message queue via the function “addPacketTX” to turn off the corresponding </w:t>
-      </w:r>
+        <w:t xml:space="preserve">If yes, </w:t>
+      </w:r>
+      <w:proofErr w:type="gramStart"/>
       <w:r>
         <w:rPr>
           <w:bCs/>
         </w:rPr>
+        <w:t>adding</w:t>
+      </w:r>
+      <w:proofErr w:type="gramEnd"/>
+      <w:r>
+        <w:rPr>
+          <w:bCs/>
+        </w:rPr>
+        <w:t xml:space="preserve"> a packet to the message queue via the function “</w:t>
+      </w:r>
+      <w:proofErr w:type="spellStart"/>
+      <w:r>
+        <w:rPr>
+          <w:bCs/>
+        </w:rPr>
+        <w:t>addPacketTX</w:t>
+      </w:r>
+      <w:proofErr w:type="spellEnd"/>
+      <w:r>
+        <w:rPr>
+          <w:bCs/>
+        </w:rPr>
+        <w:t xml:space="preserve">” to turn off the corresponding </w:t>
+      </w:r>
+      <w:r>
+        <w:rPr>
+          <w:bCs/>
+        </w:rPr>
         <w:t>streetlights</w:t>
       </w:r>
       <w:r>
@@ -3921,7 +4285,19 @@
         <w:rPr>
           <w:bCs/>
         </w:rPr>
-        <w:t>After the iteration over al timer variables, an iteration over all End Nodes is performed while executing the following actions:</w:t>
+        <w:t xml:space="preserve">After the iteration over </w:t>
+      </w:r>
+      <w:r>
+        <w:rPr>
+          <w:bCs/>
+        </w:rPr>
+        <w:t>all</w:t>
+      </w:r>
+      <w:r>
+        <w:rPr>
+          <w:bCs/>
+        </w:rPr>
+        <w:t xml:space="preserve"> timer variables, an iteration over all End Nodes is performed while executing the following actions:</w:t>
       </w:r>
     </w:p>
     <w:p>
@@ -3957,7 +4333,19 @@
         <w:rPr>
           <w:bCs/>
         </w:rPr>
-        <w:t xml:space="preserve">If not, continuing with the next End Node (step </w:t>
+        <w:t xml:space="preserve">If not, </w:t>
+      </w:r>
+      <w:r>
+        <w:rPr>
+          <w:bCs/>
+        </w:rPr>
+        <w:t>continue</w:t>
+      </w:r>
+      <w:r>
+        <w:rPr>
+          <w:bCs/>
+        </w:rPr>
+        <w:t xml:space="preserve"> with the next End Node (step </w:t>
       </w:r>
       <w:r>
         <w:rPr>
@@ -4005,7 +4393,33 @@
         <w:rPr>
           <w:bCs/>
         </w:rPr>
-        <w:t>Adding a packet to the message queue via the function “addPacketTX” with the destination of the opposite End Node to turn on the street lights of this location.</w:t>
+        <w:t>Adding a packet to the message queue via the function “</w:t>
+      </w:r>
+      <w:proofErr w:type="spellStart"/>
+      <w:r>
+        <w:rPr>
+          <w:bCs/>
+        </w:rPr>
+        <w:t>addPacketTX</w:t>
+      </w:r>
+      <w:proofErr w:type="spellEnd"/>
+      <w:r>
+        <w:rPr>
+          <w:bCs/>
+        </w:rPr>
+        <w:t xml:space="preserve">” with the destination of the opposite End Node to turn on the </w:t>
+      </w:r>
+      <w:r>
+        <w:rPr>
+          <w:bCs/>
+        </w:rPr>
+        <w:t>streetlights</w:t>
+      </w:r>
+      <w:r>
+        <w:rPr>
+          <w:bCs/>
+        </w:rPr>
+        <w:t xml:space="preserve"> of this location.</w:t>
       </w:r>
     </w:p>
     <w:p>
@@ -4045,32 +4459,42 @@
         <w:jc w:val="both"/>
       </w:pPr>
       <w:r>
-        <w:t>This rather simplistic approach ensures that the street lights of the direction that a detected citizen will continue its journey on are turned on for a sufficient amount of time and turned off afterwards to save energy.</w:t>
-      </w:r>
-    </w:p>
-    <w:p>
-      <w:pPr>
-        <w:jc w:val="both"/>
-      </w:pPr>
-    </w:p>
-    <w:p/>
+        <w:t xml:space="preserve">This rather simplistic approach ensures that the </w:t>
+      </w:r>
+      <w:r>
+        <w:t>streetlights</w:t>
+      </w:r>
+      <w:r>
+        <w:t xml:space="preserve"> </w:t>
+      </w:r>
+      <w:r>
+        <w:t>in</w:t>
+      </w:r>
+      <w:r>
+        <w:t xml:space="preserve"> the direction that a detected citizen will continue its journey are turned on for </w:t>
+      </w:r>
+      <w:r>
+        <w:t>enough</w:t>
+      </w:r>
+      <w:r>
+        <w:t xml:space="preserve"> time and turned off </w:t>
+      </w:r>
+      <w:r>
+        <w:t>afterward</w:t>
+      </w:r>
+      <w:r>
+        <w:t xml:space="preserve"> to save energy.</w:t>
+      </w:r>
+    </w:p>
+    <w:p>
+      <w:pPr>
+        <w:jc w:val="both"/>
+      </w:pPr>
+    </w:p>
     <w:p>
       <w:pPr>
         <w:pStyle w:val="Heading2"/>
-      </w:pPr>
-      <w:r>
-        <w:t>Traffic Light</w:t>
-      </w:r>
-    </w:p>
-    <w:p>
-      <w:pPr>
-        <w:ind w:left="360"/>
-        <w:jc w:val="both"/>
-      </w:pPr>
-    </w:p>
-    <w:p>
-      <w:pPr>
-        <w:pStyle w:val="Heading2"/>
+        <w:jc w:val="both"/>
       </w:pPr>
       <w:r>
         <w:t>WCET Analysis</w:t>
@@ -4081,11 +4505,16 @@
         <w:jc w:val="both"/>
       </w:pPr>
       <w:r>
-        <w:t>To calculate the WCET of the implementation, a flow analysis was carried out. Because of the limitations of the simulation environment, TinkerC</w:t>
+        <w:t xml:space="preserve">To calculate the WCET of the implementation, a flow analysis was carried out. Because of the limitations of the simulation environment, </w:t>
+      </w:r>
+      <w:proofErr w:type="spellStart"/>
+      <w:r>
+        <w:t>TinkerC</w:t>
       </w:r>
       <w:r>
         <w:t>AD</w:t>
       </w:r>
+      <w:proofErr w:type="spellEnd"/>
       <w:r>
         <w:t>, analysis of the binary executable was not possible. Therefore</w:t>
       </w:r>
@@ -4093,7 +4522,19 @@
         <w:t>,</w:t>
       </w:r>
       <w:r>
-        <w:t xml:space="preserve"> a mixture of static and dynamic analysis of the implementation flow was considered as the basis for the WCET. In the flow analysis, naively the worst scenario in each task was considered, i.e. the inputs were considered to be the worst (lengthiest) ones possible that would take more time to execute. In reality, many loops are never iterated as much</w:t>
+        <w:t xml:space="preserve"> a mixture of static and dynamic analysis of the implementation flow was considered as the basis for the WCET. In the flow analysis, naively the worst scenario in each task was considered, i.e. the inputs </w:t>
+      </w:r>
+      <w:r>
+        <w:t>were</w:t>
+      </w:r>
+      <w:r>
+        <w:t xml:space="preserve"> the worst (lengthiest) ones possible that would take more time to execute. </w:t>
+      </w:r>
+      <w:r>
+        <w:t>Many</w:t>
+      </w:r>
+      <w:r>
+        <w:t xml:space="preserve"> loops are never iterated as much</w:t>
       </w:r>
       <w:r>
         <w:t>,</w:t>
@@ -4120,69 +4561,90 @@
       <w:r>
         <w:t xml:space="preserve">This task contains the most I/O operations and was the best candidate for the WCET analysis. This task contains 2 for-loops that will decide the execution times. The first one iterates over the </w:t>
       </w:r>
+      <w:proofErr w:type="spellStart"/>
       <w:r>
         <w:rPr>
           <w:i/>
           <w:iCs/>
         </w:rPr>
-        <w:t xml:space="preserve">rx_buff </w:t>
-      </w:r>
-      <w:r>
-        <w:t xml:space="preserve">array where </w:t>
-      </w:r>
+        <w:t>rx_buff</w:t>
+      </w:r>
+      <w:proofErr w:type="spellEnd"/>
       <w:r>
         <w:rPr>
           <w:i/>
           <w:iCs/>
         </w:rPr>
-        <w:t>Message</w:t>
+        <w:t xml:space="preserve"> </w:t>
+      </w:r>
+      <w:r>
+        <w:t xml:space="preserve">array where </w:t>
       </w:r>
       <w:r>
         <w:rPr>
           <w:i/>
           <w:iCs/>
         </w:rPr>
-        <w:t xml:space="preserve"> </w:t>
-      </w:r>
-      <w:r>
-        <w:t xml:space="preserve">objects are sent over the </w:t>
+        <w:t>Message</w:t>
       </w:r>
       <w:r>
         <w:rPr>
           <w:i/>
           <w:iCs/>
         </w:rPr>
-        <w:t>i2c</w:t>
+        <w:t xml:space="preserve"> </w:t>
+      </w:r>
+      <w:r>
+        <w:t xml:space="preserve">objects are sent over the </w:t>
       </w:r>
       <w:r>
         <w:rPr>
           <w:i/>
           <w:iCs/>
         </w:rPr>
-        <w:t xml:space="preserve"> </w:t>
-      </w:r>
-      <w:r>
-        <w:t xml:space="preserve">port to their receiver. The array has a size equal to the constant </w:t>
+        <w:t>i2c</w:t>
       </w:r>
       <w:r>
         <w:rPr>
           <w:i/>
           <w:iCs/>
         </w:rPr>
+        <w:t xml:space="preserve"> </w:t>
+      </w:r>
+      <w:r>
+        <w:t xml:space="preserve">port to their receiver. The array has a size equal to the constant </w:t>
+      </w:r>
+      <w:r>
+        <w:rPr>
+          <w:i/>
+          <w:iCs/>
+        </w:rPr>
         <w:t>TX_BUFF_SIZE</w:t>
       </w:r>
       <w:r>
-        <w:t xml:space="preserve"> which was 20 in the version that was considered for this analysis. Normally, the buffer contains a total of 4 messages to be sent. For the analysis, it was assumed that the array was full and a total of 20 messages needed to </w:t>
-      </w:r>
-      <w:r>
-        <w:lastRenderedPageBreak/>
-        <w:t xml:space="preserve">be sent; this equals 20 loop iterations. Furthermore, the size of the message itself needed to be </w:t>
+        <w:t xml:space="preserve"> which was 20 in the version that was considered for this analysis. Normally, the buffer contains a total of 4 messages to be sent. For the analysis, it was assumed that the array was full and a total of 20 messages needed to be </w:t>
+      </w:r>
+      <w:proofErr w:type="gramStart"/>
+      <w:r>
+        <w:t>sent;</w:t>
+      </w:r>
+      <w:proofErr w:type="gramEnd"/>
+      <w:r>
+        <w:t xml:space="preserve"> this equals 20 loop iterations. Furthermore, the size of the message itself needed to be </w:t>
       </w:r>
       <w:r>
         <w:t>considered</w:t>
       </w:r>
       <w:r>
-        <w:t>. For this, the lengthiest message in the system (the 4-char “loff” message) was considered.</w:t>
+        <w:t>. For this, the lengthiest message in the system (the 4-char “</w:t>
+      </w:r>
+      <w:proofErr w:type="spellStart"/>
+      <w:r>
+        <w:t>loff</w:t>
+      </w:r>
+      <w:proofErr w:type="spellEnd"/>
+      <w:r>
+        <w:t>” message) was considered.</w:t>
       </w:r>
     </w:p>
     <w:p>
@@ -4263,7 +4725,7 @@
         <w:rPr>
           <w:noProof/>
         </w:rPr>
-        <w:t>10</w:t>
+        <w:t>12</w:t>
       </w:r>
       <w:r>
         <w:fldChar w:fldCharType="end"/>
@@ -4271,6 +4733,9 @@
       <w:r>
         <w:t xml:space="preserve"> - Analysis of the first loop in task one</w:t>
       </w:r>
+      <w:r>
+        <w:t>.</w:t>
+      </w:r>
     </w:p>
     <w:p>
       <w:pPr>
@@ -4300,11 +4765,19 @@
         </w:rPr>
         <w:t xml:space="preserve">library was used and this library adds some overheads of its own, for the transfer time, the execution time was dynamically managed; Arduino’s </w:t>
       </w:r>
+      <w:proofErr w:type="gramStart"/>
       <w:r>
         <w:rPr>
           <w:i/>
         </w:rPr>
-        <w:t>micros()</w:t>
+        <w:t>micros(</w:t>
+      </w:r>
+      <w:proofErr w:type="gramEnd"/>
+      <w:r>
+        <w:rPr>
+          <w:i/>
+        </w:rPr>
+        <w:t>)</w:t>
       </w:r>
       <w:r>
         <w:rPr>
@@ -4340,31 +4813,7 @@
                 <w:rPr>
                   <w:rFonts w:ascii="Cambria Math" w:hAnsi="Cambria Math"/>
                 </w:rPr>
-                <m:t>number</m:t>
-              </m:r>
-              <m:r>
-                <w:rPr>
-                  <w:rFonts w:ascii="Cambria Math" w:hAnsi="Cambria Math"/>
-                </w:rPr>
-                <m:t xml:space="preserve"> </m:t>
-              </m:r>
-              <m:r>
-                <w:rPr>
-                  <w:rFonts w:ascii="Cambria Math" w:hAnsi="Cambria Math"/>
-                </w:rPr>
-                <m:t>of</m:t>
-              </m:r>
-              <m:r>
-                <w:rPr>
-                  <w:rFonts w:ascii="Cambria Math" w:hAnsi="Cambria Math"/>
-                </w:rPr>
-                <m:t xml:space="preserve"> </m:t>
-              </m:r>
-              <m:r>
-                <w:rPr>
-                  <w:rFonts w:ascii="Cambria Math" w:hAnsi="Cambria Math"/>
-                </w:rPr>
-                <m:t>iterations</m:t>
+                <m:t>number of iterations</m:t>
               </m:r>
             </m:e>
           </m:d>
@@ -4391,31 +4840,7 @@
                 <w:rPr>
                   <w:rFonts w:ascii="Cambria Math" w:hAnsi="Cambria Math"/>
                 </w:rPr>
-                <m:t>bytes</m:t>
-              </m:r>
-              <m:r>
-                <w:rPr>
-                  <w:rFonts w:ascii="Cambria Math" w:hAnsi="Cambria Math"/>
-                </w:rPr>
-                <m:t xml:space="preserve"> </m:t>
-              </m:r>
-              <m:r>
-                <w:rPr>
-                  <w:rFonts w:ascii="Cambria Math" w:hAnsi="Cambria Math"/>
-                </w:rPr>
-                <m:t>per</m:t>
-              </m:r>
-              <m:r>
-                <w:rPr>
-                  <w:rFonts w:ascii="Cambria Math" w:hAnsi="Cambria Math"/>
-                </w:rPr>
-                <m:t xml:space="preserve"> </m:t>
-              </m:r>
-              <m:r>
-                <w:rPr>
-                  <w:rFonts w:ascii="Cambria Math" w:hAnsi="Cambria Math"/>
-                </w:rPr>
-                <m:t>message</m:t>
+                <m:t>bytes per message</m:t>
               </m:r>
             </m:e>
           </m:d>
@@ -4442,73 +4867,7 @@
                 <w:rPr>
                   <w:rFonts w:ascii="Cambria Math" w:hAnsi="Cambria Math"/>
                 </w:rPr>
-                <m:t>time</m:t>
-              </m:r>
-              <m:r>
-                <w:rPr>
-                  <w:rFonts w:ascii="Cambria Math" w:hAnsi="Cambria Math"/>
-                </w:rPr>
-                <m:t xml:space="preserve"> </m:t>
-              </m:r>
-              <m:r>
-                <w:rPr>
-                  <w:rFonts w:ascii="Cambria Math" w:hAnsi="Cambria Math"/>
-                </w:rPr>
-                <m:t>needed</m:t>
-              </m:r>
-              <m:r>
-                <w:rPr>
-                  <w:rFonts w:ascii="Cambria Math" w:hAnsi="Cambria Math"/>
-                </w:rPr>
-                <m:t xml:space="preserve"> </m:t>
-              </m:r>
-              <m:r>
-                <w:rPr>
-                  <w:rFonts w:ascii="Cambria Math" w:hAnsi="Cambria Math"/>
-                </w:rPr>
-                <m:t>for</m:t>
-              </m:r>
-              <m:r>
-                <w:rPr>
-                  <w:rFonts w:ascii="Cambria Math" w:hAnsi="Cambria Math"/>
-                </w:rPr>
-                <m:t xml:space="preserve"> </m:t>
-              </m:r>
-              <m:r>
-                <w:rPr>
-                  <w:rFonts w:ascii="Cambria Math" w:hAnsi="Cambria Math"/>
-                </w:rPr>
-                <m:t>transmiting</m:t>
-              </m:r>
-              <m:r>
-                <w:rPr>
-                  <w:rFonts w:ascii="Cambria Math" w:hAnsi="Cambria Math"/>
-                </w:rPr>
-                <m:t xml:space="preserve"> </m:t>
-              </m:r>
-              <m:r>
-                <w:rPr>
-                  <w:rFonts w:ascii="Cambria Math" w:hAnsi="Cambria Math"/>
-                </w:rPr>
-                <m:t>eac</m:t>
-              </m:r>
-              <m:r>
-                <w:rPr>
-                  <w:rFonts w:ascii="Cambria Math" w:hAnsi="Cambria Math"/>
-                </w:rPr>
-                <m:t>h</m:t>
-              </m:r>
-              <m:r>
-                <w:rPr>
-                  <w:rFonts w:ascii="Cambria Math" w:hAnsi="Cambria Math"/>
-                </w:rPr>
-                <m:t xml:space="preserve"> </m:t>
-              </m:r>
-              <m:r>
-                <w:rPr>
-                  <w:rFonts w:ascii="Cambria Math" w:hAnsi="Cambria Math"/>
-                </w:rPr>
-                <m:t>byte</m:t>
+                <m:t>time needed for transmiting each byte</m:t>
               </m:r>
             </m:e>
           </m:d>
@@ -4696,21 +5055,23 @@
         <w:fldChar w:fldCharType="separate"/>
       </w:r>
       <w:r>
+        <w:rPr>
+          <w:noProof/>
+        </w:rPr>
+        <w:t>13</w:t>
+      </w:r>
+      <w:r>
         <w:fldChar w:fldCharType="end"/>
       </w:r>
       <w:r>
         <w:t xml:space="preserve"> - The second loop of task </w:t>
       </w:r>
-      <w:del w:id="0" w:author="Microsoft Word" w:date="2024-01-26T20:32:00Z">
-        <w:r>
-          <w:delText>1</w:delText>
-        </w:r>
-      </w:del>
-      <w:ins w:id="1" w:author="Microsoft Word" w:date="2024-01-26T20:32:00Z">
-        <w:r>
-          <w:t>one</w:t>
-        </w:r>
-      </w:ins>
+      <w:r>
+        <w:t>one</w:t>
+      </w:r>
+      <w:r>
+        <w:t>.</w:t>
+      </w:r>
     </w:p>
     <w:p>
       <w:pPr>
@@ -4733,7 +5094,6 @@
         <w:jc w:val="both"/>
         <w:rPr>
           <w:rFonts w:eastAsiaTheme="minorEastAsia"/>
-          <w:iCs/>
         </w:rPr>
       </w:pPr>
       <m:oMathPara>
@@ -4761,13 +5121,7 @@
                 <w:rPr>
                   <w:rFonts w:ascii="Cambria Math" w:eastAsiaTheme="minorEastAsia" w:hAnsi="Cambria Math"/>
                 </w:rPr>
-                <m:t>task</m:t>
-              </m:r>
-              <m:r>
-                <w:rPr>
-                  <w:rFonts w:ascii="Cambria Math" w:eastAsiaTheme="minorEastAsia" w:hAnsi="Cambria Math"/>
-                </w:rPr>
-                <m:t xml:space="preserve"> 1</m:t>
+                <m:t>task 1</m:t>
               </m:r>
             </m:sub>
           </m:sSub>
@@ -4775,31 +5129,22 @@
             <w:rPr>
               <w:rFonts w:ascii="Cambria Math" w:eastAsiaTheme="minorEastAsia" w:hAnsi="Cambria Math"/>
             </w:rPr>
-            <m:t xml:space="preserve">=20400+2648=23048 </m:t>
-          </m:r>
-          <m:r>
-            <w:rPr>
-              <w:rFonts w:ascii="Cambria Math" w:eastAsiaTheme="minorEastAsia" w:hAnsi="Cambria Math"/>
-            </w:rPr>
-            <m:t>μs</m:t>
-          </m:r>
-          <m:r>
-            <w:rPr>
-              <w:rFonts w:ascii="Cambria Math" w:eastAsiaTheme="minorEastAsia" w:hAnsi="Cambria Math"/>
-            </w:rPr>
-            <m:t xml:space="preserve">=23.048 </m:t>
-          </m:r>
-          <m:r>
-            <w:rPr>
-              <w:rFonts w:ascii="Cambria Math" w:eastAsiaTheme="minorEastAsia" w:hAnsi="Cambria Math"/>
-            </w:rPr>
-            <m:t>ms</m:t>
+            <m:t>=20400+2648=23048 μs=23.048 ms</m:t>
           </m:r>
         </m:oMath>
       </m:oMathPara>
     </w:p>
     <w:p>
       <w:pPr>
+        <w:jc w:val="both"/>
+        <w:rPr>
+          <w:rFonts w:eastAsiaTheme="minorEastAsia"/>
+          <w:iCs/>
+        </w:rPr>
+      </w:pPr>
+    </w:p>
+    <w:p>
+      <w:pPr>
         <w:pStyle w:val="Heading3"/>
       </w:pPr>
       <w:r>
@@ -4816,6 +5161,7 @@
       <w:r>
         <w:t xml:space="preserve">For this task, no I/O like the last task is done. Also, the task only contains one direct loop and more loops within the function calls. But most of the statements of this task are simple assignment or comparison statements that can safely be ignored. The only costly statement in this task is the </w:t>
       </w:r>
+      <w:proofErr w:type="spellStart"/>
       <w:r>
         <w:rPr>
           <w:i/>
@@ -4823,6 +5169,7 @@
         </w:rPr>
         <w:t>Serial.println</w:t>
       </w:r>
+      <w:proofErr w:type="spellEnd"/>
       <w:r>
         <w:t>()</w:t>
       </w:r>
@@ -4836,12 +5183,21 @@
       <w:r>
         <w:t xml:space="preserve">statement. The execution of this statement was also dynamically calculated similar to the statements in the previous task using the </w:t>
       </w:r>
+      <w:proofErr w:type="gramStart"/>
       <w:r>
         <w:rPr>
           <w:i/>
           <w:iCs/>
         </w:rPr>
-        <w:t>macros()</w:t>
+        <w:t>macros(</w:t>
+      </w:r>
+      <w:proofErr w:type="gramEnd"/>
+      <w:r>
+        <w:rPr>
+          <w:i/>
+          <w:iCs/>
+        </w:rPr>
+        <w:t>)</w:t>
       </w:r>
       <w:r>
         <w:t xml:space="preserve"> method. The result for a 100-character string was 500 microseconds. In this task, the serial method will only be called once, resulting in the following:</w:t>
@@ -4880,13 +5236,7 @@
                 <w:rPr>
                   <w:rFonts w:ascii="Cambria Math" w:eastAsiaTheme="minorEastAsia" w:hAnsi="Cambria Math"/>
                 </w:rPr>
-                <m:t>task</m:t>
-              </m:r>
-              <m:r>
-                <w:rPr>
-                  <w:rFonts w:ascii="Cambria Math" w:eastAsiaTheme="minorEastAsia" w:hAnsi="Cambria Math"/>
-                </w:rPr>
-                <m:t xml:space="preserve"> 2</m:t>
+                <m:t>task 2</m:t>
               </m:r>
             </m:sub>
           </m:sSub>
@@ -4894,25 +5244,7 @@
             <w:rPr>
               <w:rFonts w:ascii="Cambria Math" w:eastAsiaTheme="minorEastAsia" w:hAnsi="Cambria Math"/>
             </w:rPr>
-            <m:t xml:space="preserve">=500 </m:t>
-          </m:r>
-          <m:r>
-            <w:rPr>
-              <w:rFonts w:ascii="Cambria Math" w:eastAsiaTheme="minorEastAsia" w:hAnsi="Cambria Math"/>
-            </w:rPr>
-            <m:t>μs</m:t>
-          </m:r>
-          <m:r>
-            <w:rPr>
-              <w:rFonts w:ascii="Cambria Math" w:eastAsiaTheme="minorEastAsia" w:hAnsi="Cambria Math"/>
-            </w:rPr>
-            <m:t xml:space="preserve">=0.5 </m:t>
-          </m:r>
-          <m:r>
-            <w:rPr>
-              <w:rFonts w:ascii="Cambria Math" w:eastAsiaTheme="minorEastAsia" w:hAnsi="Cambria Math"/>
-            </w:rPr>
-            <m:t>ms</m:t>
+            <m:t>=500 μs=0.5 ms</m:t>
           </m:r>
         </m:oMath>
       </m:oMathPara>
@@ -4935,6 +5267,7 @@
       <w:r>
         <w:t xml:space="preserve">This task contains a for-loop which iterates over the </w:t>
       </w:r>
+      <w:proofErr w:type="spellStart"/>
       <w:r>
         <w:rPr>
           <w:i/>
@@ -4942,6 +5275,7 @@
         </w:rPr>
         <w:t>error_msg_buff</w:t>
       </w:r>
+      <w:proofErr w:type="spellEnd"/>
       <w:r>
         <w:t xml:space="preserve"> with the maximum size of </w:t>
       </w:r>
@@ -4963,6 +5297,7 @@
         </w:rPr>
         <w:t xml:space="preserve">which equals 20 at the time of writing this analysis. Therefore, a worst-case of 20 iterations can be assumed. Within the loop, the </w:t>
       </w:r>
+      <w:proofErr w:type="spellStart"/>
       <w:r>
         <w:rPr>
           <w:i/>
@@ -4970,6 +5305,7 @@
         </w:rPr>
         <w:t>Serial.println</w:t>
       </w:r>
+      <w:proofErr w:type="spellEnd"/>
       <w:r>
         <w:t>()</w:t>
       </w:r>
@@ -5137,13 +5473,16 @@
         <w:rPr>
           <w:noProof/>
         </w:rPr>
-        <w:t>12</w:t>
+        <w:t>14</w:t>
       </w:r>
       <w:r>
         <w:fldChar w:fldCharType="end"/>
       </w:r>
       <w:r>
         <w:t xml:space="preserve"> - Analysis of task three</w:t>
+      </w:r>
+      <w:r>
+        <w:t>.</w:t>
       </w:r>
     </w:p>
     <w:p>
@@ -5195,13 +5534,7 @@
                 <w:rPr>
                   <w:rFonts w:ascii="Cambria Math" w:eastAsiaTheme="minorEastAsia" w:hAnsi="Cambria Math"/>
                 </w:rPr>
-                <m:t>task</m:t>
-              </m:r>
-              <m:r>
-                <w:rPr>
-                  <w:rFonts w:ascii="Cambria Math" w:eastAsiaTheme="minorEastAsia" w:hAnsi="Cambria Math"/>
-                </w:rPr>
-                <m:t xml:space="preserve"> 3</m:t>
+                <m:t>task 3</m:t>
               </m:r>
             </m:sub>
           </m:sSub>
@@ -5209,25 +5542,7 @@
             <w:rPr>
               <w:rFonts w:ascii="Cambria Math" w:eastAsiaTheme="minorEastAsia" w:hAnsi="Cambria Math"/>
             </w:rPr>
-            <m:t xml:space="preserve">=10000+4.84+4.53=10009.37 </m:t>
-          </m:r>
-          <m:r>
-            <w:rPr>
-              <w:rFonts w:ascii="Cambria Math" w:eastAsiaTheme="minorEastAsia" w:hAnsi="Cambria Math"/>
-            </w:rPr>
-            <m:t>μs</m:t>
-          </m:r>
-          <m:r>
-            <w:rPr>
-              <w:rFonts w:ascii="Cambria Math" w:eastAsiaTheme="minorEastAsia" w:hAnsi="Cambria Math"/>
-            </w:rPr>
-            <m:t xml:space="preserve">= 10,00937 </m:t>
-          </m:r>
-          <m:r>
-            <w:rPr>
-              <w:rFonts w:ascii="Cambria Math" w:eastAsiaTheme="minorEastAsia" w:hAnsi="Cambria Math"/>
-            </w:rPr>
-            <m:t>ms</m:t>
+            <m:t>=10000+4.84+4.53=10009.37 μs= 10,00937 ms</m:t>
           </m:r>
         </m:oMath>
       </m:oMathPara>
@@ -5284,13 +5599,7 @@
                 <w:rPr>
                   <w:rFonts w:ascii="Cambria Math" w:eastAsiaTheme="minorEastAsia" w:hAnsi="Cambria Math"/>
                 </w:rPr>
-                <m:t>task</m:t>
-              </m:r>
-              <m:r>
-                <w:rPr>
-                  <w:rFonts w:ascii="Cambria Math" w:eastAsiaTheme="minorEastAsia" w:hAnsi="Cambria Math"/>
-                </w:rPr>
-                <m:t xml:space="preserve"> 4</m:t>
+                <m:t>task 4</m:t>
               </m:r>
             </m:sub>
           </m:sSub>
@@ -5317,79 +5626,7 @@
                 <w:rPr>
                   <w:rFonts w:ascii="Cambria Math" w:eastAsiaTheme="minorEastAsia" w:hAnsi="Cambria Math"/>
                 </w:rPr>
-                <m:t>worst</m:t>
-              </m:r>
-              <m:r>
-                <w:rPr>
-                  <w:rFonts w:ascii="Cambria Math" w:eastAsiaTheme="minorEastAsia" w:hAnsi="Cambria Math"/>
-                </w:rPr>
-                <m:t xml:space="preserve"> </m:t>
-              </m:r>
-              <m:r>
-                <w:rPr>
-                  <w:rFonts w:ascii="Cambria Math" w:eastAsiaTheme="minorEastAsia" w:hAnsi="Cambria Math"/>
-                </w:rPr>
-                <m:t>task</m:t>
-              </m:r>
-              <m:r>
-                <w:rPr>
-                  <w:rFonts w:ascii="Cambria Math" w:eastAsiaTheme="minorEastAsia" w:hAnsi="Cambria Math"/>
-                </w:rPr>
-                <m:t xml:space="preserve"> </m:t>
-              </m:r>
-              <m:r>
-                <w:rPr>
-                  <w:rFonts w:ascii="Cambria Math" w:eastAsiaTheme="minorEastAsia" w:hAnsi="Cambria Math"/>
-                </w:rPr>
-                <m:t>runtime</m:t>
-              </m:r>
-              <m:r>
-                <w:rPr>
-                  <w:rFonts w:ascii="Cambria Math" w:eastAsiaTheme="minorEastAsia" w:hAnsi="Cambria Math"/>
-                </w:rPr>
-                <m:t xml:space="preserve"> </m:t>
-              </m:r>
-              <m:r>
-                <w:rPr>
-                  <w:rFonts w:ascii="Cambria Math" w:eastAsiaTheme="minorEastAsia" w:hAnsi="Cambria Math"/>
-                </w:rPr>
-                <m:t>dunring</m:t>
-              </m:r>
-              <m:r>
-                <w:rPr>
-                  <w:rFonts w:ascii="Cambria Math" w:eastAsiaTheme="minorEastAsia" w:hAnsi="Cambria Math"/>
-                </w:rPr>
-                <m:t xml:space="preserve"> </m:t>
-              </m:r>
-              <m:r>
-                <w:rPr>
-                  <w:rFonts w:ascii="Cambria Math" w:eastAsiaTheme="minorEastAsia" w:hAnsi="Cambria Math"/>
-                </w:rPr>
-                <m:t>a</m:t>
-              </m:r>
-              <m:r>
-                <w:rPr>
-                  <w:rFonts w:ascii="Cambria Math" w:eastAsiaTheme="minorEastAsia" w:hAnsi="Cambria Math"/>
-                </w:rPr>
-                <m:t xml:space="preserve"> </m:t>
-              </m:r>
-              <m:r>
-                <w:rPr>
-                  <w:rFonts w:ascii="Cambria Math" w:eastAsiaTheme="minorEastAsia" w:hAnsi="Cambria Math"/>
-                </w:rPr>
-                <m:t>normal</m:t>
-              </m:r>
-              <m:r>
-                <w:rPr>
-                  <w:rFonts w:ascii="Cambria Math" w:eastAsiaTheme="minorEastAsia" w:hAnsi="Cambria Math"/>
-                </w:rPr>
-                <m:t xml:space="preserve"> </m:t>
-              </m:r>
-              <m:r>
-                <w:rPr>
-                  <w:rFonts w:ascii="Cambria Math" w:eastAsiaTheme="minorEastAsia" w:hAnsi="Cambria Math"/>
-                </w:rPr>
-                <m:t>run</m:t>
+                <m:t>worst task runtime dunring a normal run</m:t>
               </m:r>
             </m:e>
           </m:d>
@@ -5397,25 +5634,7 @@
             <w:rPr>
               <w:rFonts w:ascii="Cambria Math" w:eastAsiaTheme="minorEastAsia" w:hAnsi="Cambria Math"/>
             </w:rPr>
-            <m:t xml:space="preserve">= 212 </m:t>
-          </m:r>
-          <m:r>
-            <w:rPr>
-              <w:rFonts w:ascii="Cambria Math" w:eastAsiaTheme="minorEastAsia" w:hAnsi="Cambria Math"/>
-            </w:rPr>
-            <m:t>μs</m:t>
-          </m:r>
-          <m:r>
-            <w:rPr>
-              <w:rFonts w:ascii="Cambria Math" w:eastAsiaTheme="minorEastAsia" w:hAnsi="Cambria Math"/>
-            </w:rPr>
-            <m:t xml:space="preserve">=0.212 </m:t>
-          </m:r>
-          <m:r>
-            <w:rPr>
-              <w:rFonts w:ascii="Cambria Math" w:eastAsiaTheme="minorEastAsia" w:hAnsi="Cambria Math"/>
-            </w:rPr>
-            <m:t>ms</m:t>
+            <m:t>= 212 μs=0.212 ms</m:t>
           </m:r>
         </m:oMath>
       </m:oMathPara>
@@ -5434,14 +5653,14 @@
         </w:numPr>
         <w:jc w:val="both"/>
       </w:pPr>
-      <w:r>
-        <w:lastRenderedPageBreak/>
+      <w:proofErr w:type="spellStart"/>
+      <w:r>
         <w:t>Schedulability</w:t>
       </w:r>
-    </w:p>
-    <w:p>
-      <w:pPr>
-        <w:ind w:left="360"/>
+      <w:proofErr w:type="spellEnd"/>
+    </w:p>
+    <w:p>
+      <w:pPr>
         <w:jc w:val="both"/>
       </w:pPr>
       <w:r>
@@ -5450,12 +5669,14 @@
       <w:r>
         <w:t xml:space="preserve">of the tasks available, the </w:t>
       </w:r>
+      <w:proofErr w:type="spellStart"/>
       <w:r>
         <w:t>s</w:t>
       </w:r>
       <w:r>
         <w:t>chedulability</w:t>
       </w:r>
+      <w:proofErr w:type="spellEnd"/>
       <w:r>
         <w:t xml:space="preserve"> of the system can easily be </w:t>
       </w:r>
@@ -5812,7 +6033,6 @@
     </w:p>
     <w:p>
       <w:pPr>
-        <w:ind w:left="360"/>
         <w:jc w:val="both"/>
       </w:pPr>
       <w:r>
@@ -5915,7 +6135,7 @@
         <w:rPr>
           <w:noProof/>
         </w:rPr>
-        <w:t>13</w:t>
+        <w:t>15</w:t>
       </w:r>
       <w:r>
         <w:rPr>
@@ -5924,18 +6144,30 @@
         <w:fldChar w:fldCharType="end"/>
       </w:r>
       <w:r>
-        <w:t xml:space="preserve"> - Graphical representation of the execution of the tasks (generated using SimSo).</w:t>
+        <w:t xml:space="preserve"> - Graphical representation of the execution of the tasks (generated using </w:t>
+      </w:r>
+      <w:proofErr w:type="spellStart"/>
+      <w:r>
+        <w:t>SimSo</w:t>
+      </w:r>
+      <w:proofErr w:type="spellEnd"/>
+      <w:r>
+        <w:t>).</w:t>
       </w:r>
     </w:p>
     <w:p>
       <w:pPr>
         <w:pStyle w:val="Heading2"/>
+        <w:jc w:val="both"/>
       </w:pPr>
       <w:r>
         <w:t>Traffic Node</w:t>
       </w:r>
     </w:p>
     <w:p>
+      <w:pPr>
+        <w:jc w:val="both"/>
+      </w:pPr>
       <w:r>
         <w:t>The</w:t>
       </w:r>
@@ -5957,13 +6189,19 @@
           <w:numId w:val="16"/>
         </w:numPr>
         <w:ind w:left="720"/>
-        <w:jc w:val="left"/>
-      </w:pPr>
-      <w:r>
-        <w:t>The LED Lights repr</w:t>
-      </w:r>
-      <w:r>
-        <w:t>esenting the traffic lights signal</w:t>
+        <w:jc w:val="both"/>
+      </w:pPr>
+      <w:r>
+        <w:t xml:space="preserve">The LED Lights </w:t>
+      </w:r>
+      <w:r>
+        <w:t>represent</w:t>
+      </w:r>
+      <w:r>
+        <w:t xml:space="preserve"> the traffic lights </w:t>
+      </w:r>
+      <w:r>
+        <w:t>signal.</w:t>
       </w:r>
     </w:p>
     <w:p>
@@ -5974,7 +6212,7 @@
           <w:numId w:val="16"/>
         </w:numPr>
         <w:ind w:left="720"/>
-        <w:jc w:val="left"/>
+        <w:jc w:val="both"/>
       </w:pPr>
       <w:r>
         <w:t xml:space="preserve">A digital button </w:t>
@@ -5994,16 +6232,42 @@
           <w:numId w:val="16"/>
         </w:numPr>
         <w:ind w:left="720"/>
-        <w:jc w:val="left"/>
-      </w:pPr>
-      <w:r>
-        <w:t xml:space="preserve">A PIR sensor for check if there </w:t>
+        <w:jc w:val="both"/>
+      </w:pPr>
+      <w:r>
+        <w:t xml:space="preserve">A PIR sensor for </w:t>
+      </w:r>
+      <w:r>
+        <w:t>checking</w:t>
+      </w:r>
+      <w:r>
+        <w:t xml:space="preserve"> if </w:t>
+      </w:r>
+      <w:r>
+        <w:t>their</w:t>
+      </w:r>
+      <w:r>
+        <w:t xml:space="preserve"> </w:t>
       </w:r>
       <w:r>
         <w:t xml:space="preserve">cars </w:t>
       </w:r>
       <w:r>
-        <w:t>waiting on road of the node</w:t>
+        <w:t>are waiting</w:t>
+      </w:r>
+      <w:r>
+        <w:t xml:space="preserve"> on </w:t>
+      </w:r>
+      <w:proofErr w:type="gramStart"/>
+      <w:r>
+        <w:t>road</w:t>
+      </w:r>
+      <w:proofErr w:type="gramEnd"/>
+      <w:r>
+        <w:t xml:space="preserve"> of the </w:t>
+      </w:r>
+      <w:r>
+        <w:t>node.</w:t>
       </w:r>
     </w:p>
     <w:p>
@@ -6014,22 +6278,22 @@
           <w:numId w:val="16"/>
         </w:numPr>
         <w:ind w:left="720"/>
-        <w:jc w:val="left"/>
+        <w:jc w:val="both"/>
       </w:pPr>
       <w:r>
         <w:t xml:space="preserve">LED lights </w:t>
       </w:r>
       <w:r>
-        <w:t>r</w:t>
-      </w:r>
-      <w:r>
-        <w:t>ep</w:t>
-      </w:r>
-      <w:r>
-        <w:t xml:space="preserve">resenting the </w:t>
-      </w:r>
-      <w:r>
-        <w:t>street lights</w:t>
+        <w:t>represent</w:t>
+      </w:r>
+      <w:r>
+        <w:t xml:space="preserve"> </w:t>
+      </w:r>
+      <w:r>
+        <w:t>streetlights</w:t>
+      </w:r>
+      <w:r>
+        <w:t>.</w:t>
       </w:r>
     </w:p>
     <w:p>
@@ -6040,10 +6304,16 @@
           <w:numId w:val="16"/>
         </w:numPr>
         <w:ind w:left="720"/>
-        <w:jc w:val="left"/>
-      </w:pPr>
-      <w:r>
-        <w:t xml:space="preserve">The Arduino which connects to all mentions parts and the </w:t>
+        <w:jc w:val="both"/>
+      </w:pPr>
+      <w:r>
+        <w:t xml:space="preserve">The Arduino which connects to all </w:t>
+      </w:r>
+      <w:r>
+        <w:t>mentioned</w:t>
+      </w:r>
+      <w:r>
+        <w:t xml:space="preserve"> parts and the </w:t>
       </w:r>
       <w:r>
         <w:t>Traffic Manager</w:t>
@@ -6051,12 +6321,12 @@
     </w:p>
     <w:p>
       <w:pPr>
-        <w:jc w:val="left"/>
-      </w:pPr>
-    </w:p>
-    <w:p>
-      <w:pPr>
-        <w:jc w:val="left"/>
+        <w:jc w:val="both"/>
+      </w:pPr>
+    </w:p>
+    <w:p>
+      <w:pPr>
+        <w:jc w:val="both"/>
       </w:pPr>
       <w:r>
         <w:rPr>
@@ -6115,24 +6385,28 @@
     <w:p>
       <w:pPr>
         <w:pStyle w:val="Caption"/>
+        <w:jc w:val="both"/>
       </w:pPr>
       <w:r>
         <w:t>Figure 14 – Circuit Diagram for Traffic Node</w:t>
       </w:r>
-    </w:p>
-    <w:p>
-      <w:pPr>
-        <w:jc w:val="left"/>
-      </w:pPr>
-    </w:p>
-    <w:p>
-      <w:pPr>
-        <w:jc w:val="left"/>
-      </w:pPr>
-    </w:p>
-    <w:p>
-      <w:pPr>
-        <w:jc w:val="left"/>
+      <w:r>
+        <w:t>.</w:t>
+      </w:r>
+    </w:p>
+    <w:p>
+      <w:pPr>
+        <w:jc w:val="both"/>
+      </w:pPr>
+    </w:p>
+    <w:p>
+      <w:pPr>
+        <w:jc w:val="both"/>
+      </w:pPr>
+    </w:p>
+    <w:p>
+      <w:pPr>
+        <w:jc w:val="both"/>
       </w:pPr>
       <w:r>
         <w:t xml:space="preserve">The tasks of the </w:t>
@@ -6146,7 +6420,7 @@
     </w:p>
     <w:p>
       <w:pPr>
-        <w:jc w:val="left"/>
+        <w:jc w:val="both"/>
       </w:pPr>
     </w:p>
     <w:p>
@@ -6158,6 +6432,9 @@
       </w:r>
     </w:p>
     <w:p>
+      <w:pPr>
+        <w:jc w:val="both"/>
+      </w:pPr>
       <w:r>
         <w:t xml:space="preserve">The </w:t>
       </w:r>
@@ -6174,10 +6451,15 @@
         <w:t>light.</w:t>
       </w:r>
     </w:p>
-    <w:p/>
+    <w:p>
+      <w:pPr>
+        <w:jc w:val="both"/>
+      </w:pPr>
+    </w:p>
     <w:p>
       <w:pPr>
         <w:pStyle w:val="Caption"/>
+        <w:jc w:val="both"/>
       </w:pPr>
       <w:r>
         <w:rPr>
@@ -6229,10 +6511,25 @@
         <w:t xml:space="preserve"> </w:t>
       </w:r>
       <w:r>
-        <w:t>The “receiveEvent” function part 1</w:t>
-      </w:r>
-    </w:p>
-    <w:p/>
+        <w:t>The “</w:t>
+      </w:r>
+      <w:proofErr w:type="spellStart"/>
+      <w:r>
+        <w:t>receiveEvent</w:t>
+      </w:r>
+      <w:proofErr w:type="spellEnd"/>
+      <w:r>
+        <w:t>” function part 1</w:t>
+      </w:r>
+      <w:r>
+        <w:t>.</w:t>
+      </w:r>
+    </w:p>
+    <w:p>
+      <w:pPr>
+        <w:jc w:val="both"/>
+      </w:pPr>
+    </w:p>
     <w:p>
       <w:pPr>
         <w:pStyle w:val="Heading3"/>
@@ -6245,6 +6542,9 @@
       </w:r>
     </w:p>
     <w:p>
+      <w:pPr>
+        <w:jc w:val="both"/>
+      </w:pPr>
       <w:r>
         <w:t>The traffic node</w:t>
       </w:r>
@@ -6255,15 +6555,20 @@
         <w:t xml:space="preserve">receives the signal from the traffic manager to </w:t>
       </w:r>
       <w:r>
-        <w:t>turn ON or OFF the street lights</w:t>
-      </w:r>
-    </w:p>
-    <w:p>
+        <w:t xml:space="preserve">turn ON or OFF the </w:t>
+      </w:r>
+      <w:r>
+        <w:t>streetlights.</w:t>
+      </w:r>
+    </w:p>
+    <w:p>
+      <w:pPr>
+        <w:jc w:val="both"/>
+      </w:pPr>
       <w:r>
         <w:rPr>
           <w:noProof/>
         </w:rPr>
-        <w:lastRenderedPageBreak/>
         <w:drawing>
           <wp:inline distT="0" distB="0" distL="0" distR="0" wp14:anchorId="3939FD81" wp14:editId="1BE8B5DC">
             <wp:extent cx="2640965" cy="1348740"/>
@@ -6304,9 +6609,21 @@
     <w:p>
       <w:pPr>
         <w:pStyle w:val="Caption"/>
-      </w:pPr>
-      <w:r>
-        <w:t>Figure 16 – The “receiveEvent” function part 2</w:t>
+        <w:jc w:val="both"/>
+      </w:pPr>
+      <w:r>
+        <w:t>Figure 16 – The “</w:t>
+      </w:r>
+      <w:proofErr w:type="spellStart"/>
+      <w:r>
+        <w:t>receiveEvent</w:t>
+      </w:r>
+      <w:proofErr w:type="spellEnd"/>
+      <w:r>
+        <w:t>” function part 2</w:t>
+      </w:r>
+      <w:r>
+        <w:t>.</w:t>
       </w:r>
     </w:p>
     <w:p>
@@ -6314,10 +6631,19 @@
         <w:pStyle w:val="Heading3"/>
       </w:pPr>
       <w:r>
-        <w:t>Send “Motion Dectected” Signal To Manager</w:t>
-      </w:r>
-    </w:p>
-    <w:p>
+        <w:t xml:space="preserve">Send “Motion </w:t>
+      </w:r>
+      <w:r>
+        <w:t>Detected</w:t>
+      </w:r>
+      <w:r>
+        <w:t>” Signal To Manager</w:t>
+      </w:r>
+    </w:p>
+    <w:p>
+      <w:pPr>
+        <w:jc w:val="both"/>
+      </w:pPr>
       <w:r>
         <w:t xml:space="preserve">When the PIR sensor </w:t>
       </w:r>
@@ -6335,6 +6661,9 @@
       </w:r>
     </w:p>
     <w:p>
+      <w:pPr>
+        <w:jc w:val="both"/>
+      </w:pPr>
       <w:r>
         <w:rPr>
           <w:noProof/>
@@ -6379,12 +6708,25 @@
     <w:p>
       <w:pPr>
         <w:pStyle w:val="Caption"/>
-      </w:pPr>
-      <w:r>
-        <w:t>Figure 17 – The “sendRequestedSignals” function</w:t>
-      </w:r>
-    </w:p>
-    <w:p/>
+        <w:jc w:val="both"/>
+      </w:pPr>
+      <w:r>
+        <w:t>Figure 17 – The “</w:t>
+      </w:r>
+      <w:proofErr w:type="spellStart"/>
+      <w:r>
+        <w:t>sendRequestedSignals</w:t>
+      </w:r>
+      <w:proofErr w:type="spellEnd"/>
+      <w:r>
+        <w:t>” function</w:t>
+      </w:r>
+    </w:p>
+    <w:p>
+      <w:pPr>
+        <w:jc w:val="both"/>
+      </w:pPr>
+    </w:p>
     <w:p>
       <w:pPr>
         <w:pStyle w:val="Heading3"/>
@@ -6394,23 +6736,43 @@
       </w:r>
     </w:p>
     <w:p>
-      <w:r>
-        <w:t xml:space="preserve">When the digital button is pressed, the node send the “Emergency Vehicle Approaching” signal to the manager to handle it (check </w:t>
-      </w:r>
-      <w:r>
-        <w:t>figure 17)</w:t>
-      </w:r>
-    </w:p>
-    <w:p/>
+      <w:pPr>
+        <w:jc w:val="both"/>
+      </w:pPr>
+      <w:r>
+        <w:t xml:space="preserve">When the digital button is pressed, the node </w:t>
+      </w:r>
+      <w:r>
+        <w:t>sends</w:t>
+      </w:r>
+      <w:r>
+        <w:t xml:space="preserve"> the “Emergency Vehicle Approaching” signal to the manager to handle it (check </w:t>
+      </w:r>
+      <w:r>
+        <w:t>F</w:t>
+      </w:r>
+      <w:r>
+        <w:t>igure 17)</w:t>
+      </w:r>
+    </w:p>
+    <w:p>
+      <w:pPr>
+        <w:jc w:val="both"/>
+      </w:pPr>
+    </w:p>
     <w:p>
       <w:pPr>
         <w:pStyle w:val="Heading2"/>
+        <w:jc w:val="both"/>
       </w:pPr>
       <w:r>
         <w:t>Testing</w:t>
       </w:r>
     </w:p>
     <w:p>
+      <w:pPr>
+        <w:jc w:val="both"/>
+      </w:pPr>
       <w:r>
         <w:t>For the testing the imple</w:t>
       </w:r>
@@ -6433,6 +6795,9 @@
       </w:r>
     </w:p>
     <w:p>
+      <w:pPr>
+        <w:jc w:val="both"/>
+      </w:pPr>
       <w:r>
         <w:t xml:space="preserve">To test specific functions </w:t>
       </w:r>
@@ -6440,7 +6805,15 @@
         <w:t xml:space="preserve">in the code, we created an automated testing environment using the C++ with the </w:t>
       </w:r>
       <w:r>
-        <w:t>“assert.h” library. The testing environment was setup as follows:</w:t>
+        <w:t>“</w:t>
+      </w:r>
+      <w:proofErr w:type="spellStart"/>
+      <w:r>
+        <w:t>assert.h</w:t>
+      </w:r>
+      <w:proofErr w:type="spellEnd"/>
+      <w:r>
+        <w:t>” library. The testing environment was setup as follows:</w:t>
       </w:r>
     </w:p>
     <w:p>
@@ -6450,7 +6823,7 @@
           <w:ilvl w:val="0"/>
           <w:numId w:val="17"/>
         </w:numPr>
-        <w:jc w:val="left"/>
+        <w:jc w:val="both"/>
       </w:pPr>
       <w:r>
         <w:t xml:space="preserve">We </w:t>
@@ -6462,17 +6835,30 @@
         <w:t>the function that is to be tested in</w:t>
       </w:r>
       <w:r>
-        <w:t xml:space="preserve"> a header file “function.h”</w:t>
-      </w:r>
-    </w:p>
-    <w:p>
-      <w:pPr>
-        <w:jc w:val="left"/>
-      </w:pPr>
-    </w:p>
-    <w:p>
-      <w:pPr>
-        <w:jc w:val="left"/>
+        <w:t xml:space="preserve"> a header file “</w:t>
+      </w:r>
+      <w:proofErr w:type="spellStart"/>
+      <w:r>
+        <w:t>function.</w:t>
+      </w:r>
+      <w:proofErr w:type="gramStart"/>
+      <w:r>
+        <w:t>h</w:t>
+      </w:r>
+      <w:proofErr w:type="spellEnd"/>
+      <w:proofErr w:type="gramEnd"/>
+      <w:r>
+        <w:t>”</w:t>
+      </w:r>
+    </w:p>
+    <w:p>
+      <w:pPr>
+        <w:jc w:val="both"/>
+      </w:pPr>
+    </w:p>
+    <w:p>
+      <w:pPr>
+        <w:jc w:val="both"/>
       </w:pPr>
       <w:r>
         <w:rPr>
@@ -6518,6 +6904,7 @@
     <w:p>
       <w:pPr>
         <w:pStyle w:val="Caption"/>
+        <w:jc w:val="both"/>
       </w:pPr>
       <w:r>
         <w:t xml:space="preserve">Figure 18 </w:t>
@@ -6529,12 +6916,23 @@
         <w:t xml:space="preserve"> </w:t>
       </w:r>
       <w:r>
-        <w:t>defining a “function.h” file for unit testing environment</w:t>
-      </w:r>
-    </w:p>
-    <w:p>
-      <w:pPr>
-        <w:jc w:val="left"/>
+        <w:t>defining a “</w:t>
+      </w:r>
+      <w:proofErr w:type="spellStart"/>
+      <w:r>
+        <w:t>function.h</w:t>
+      </w:r>
+      <w:proofErr w:type="spellEnd"/>
+      <w:r>
+        <w:t xml:space="preserve">” file for unit testing </w:t>
+      </w:r>
+      <w:r>
+        <w:t>environment.</w:t>
+      </w:r>
+    </w:p>
+    <w:p>
+      <w:pPr>
+        <w:jc w:val="both"/>
       </w:pPr>
     </w:p>
     <w:p>
@@ -6544,16 +6942,16 @@
           <w:ilvl w:val="0"/>
           <w:numId w:val="17"/>
         </w:numPr>
-        <w:jc w:val="left"/>
-      </w:pPr>
-      <w:r>
-        <w:t xml:space="preserve">We created the function </w:t>
-      </w:r>
-      <w:r>
-        <w:t xml:space="preserve"> </w:t>
-      </w:r>
-      <w:r>
-        <w:t>inside a “function.cpp” file</w:t>
+        <w:jc w:val="both"/>
+      </w:pPr>
+      <w:r>
+        <w:t xml:space="preserve">We created the </w:t>
+      </w:r>
+      <w:r>
+        <w:t>function inside</w:t>
+      </w:r>
+      <w:r>
+        <w:t xml:space="preserve"> a “function.cpp” file</w:t>
       </w:r>
       <w:r>
         <w:t>. The functions were created using the regular C++ data types and libraries before being transformed into Arduino functions</w:t>
@@ -6564,13 +6962,12 @@
     </w:p>
     <w:p>
       <w:pPr>
-        <w:jc w:val="left"/>
+        <w:jc w:val="both"/>
       </w:pPr>
       <w:r>
         <w:rPr>
           <w:noProof/>
         </w:rPr>
-        <w:lastRenderedPageBreak/>
         <w:drawing>
           <wp:inline distT="0" distB="0" distL="0" distR="0" wp14:anchorId="25E428C8" wp14:editId="64B0CD1E">
             <wp:extent cx="2685326" cy="4308531"/>
@@ -6611,9 +7008,13 @@
     <w:p>
       <w:pPr>
         <w:pStyle w:val="Caption"/>
-      </w:pPr>
-      <w:r>
-        <w:t>Figure 19 – defining a “function.cpp” file for unit testing environment</w:t>
+        <w:jc w:val="both"/>
+      </w:pPr>
+      <w:r>
+        <w:t xml:space="preserve">Figure 19 – defining a “function.cpp” file for unit testing </w:t>
+      </w:r>
+      <w:r>
+        <w:t>environment.</w:t>
       </w:r>
     </w:p>
     <w:p>
@@ -6623,10 +7024,13 @@
           <w:ilvl w:val="0"/>
           <w:numId w:val="17"/>
         </w:numPr>
-        <w:jc w:val="left"/>
-      </w:pPr>
-      <w:r>
-        <w:t xml:space="preserve">Than we created a “test.cpp” file </w:t>
+        <w:jc w:val="both"/>
+      </w:pPr>
+      <w:r>
+        <w:t>Then</w:t>
+      </w:r>
+      <w:r>
+        <w:t xml:space="preserve"> we created a “test.cpp” file </w:t>
       </w:r>
       <w:r>
         <w:t>we tested the expecte</w:t>
@@ -6636,6 +7040,9 @@
       </w:r>
     </w:p>
     <w:p>
+      <w:pPr>
+        <w:jc w:val="both"/>
+      </w:pPr>
       <w:r>
         <w:rPr>
           <w:noProof/>
@@ -6680,9 +7087,13 @@
     <w:p>
       <w:pPr>
         <w:pStyle w:val="Caption"/>
-      </w:pPr>
-      <w:r>
-        <w:t>Figure 20 – defining a “test.cpp” file for unit testing environment</w:t>
+        <w:jc w:val="both"/>
+      </w:pPr>
+      <w:r>
+        <w:t xml:space="preserve">Figure 20 – defining a “test.cpp” file for unit testing </w:t>
+      </w:r>
+      <w:r>
+        <w:t>environment.</w:t>
       </w:r>
     </w:p>
     <w:p>
@@ -6692,16 +7103,24 @@
           <w:ilvl w:val="0"/>
           <w:numId w:val="17"/>
         </w:numPr>
-        <w:jc w:val="left"/>
+        <w:jc w:val="both"/>
       </w:pPr>
       <w:r>
         <w:t>We than created a “</w:t>
       </w:r>
       <w:r>
-        <w:t>run.cmd” for automating the needed script for running the tests</w:t>
-      </w:r>
-    </w:p>
-    <w:p>
+        <w:t xml:space="preserve">run.cmd” for automating the needed script for running the </w:t>
+      </w:r>
+      <w:proofErr w:type="gramStart"/>
+      <w:r>
+        <w:t>tests</w:t>
+      </w:r>
+      <w:proofErr w:type="gramEnd"/>
+    </w:p>
+    <w:p>
+      <w:pPr>
+        <w:jc w:val="both"/>
+      </w:pPr>
       <w:r>
         <w:rPr>
           <w:noProof/>
@@ -6746,6 +7165,7 @@
     <w:p>
       <w:pPr>
         <w:pStyle w:val="Caption"/>
+        <w:jc w:val="both"/>
       </w:pPr>
       <w:r>
         <w:t>Figure 21 - defining a “</w:t>
@@ -6754,16 +7174,39 @@
         <w:t>run.cmd</w:t>
       </w:r>
       <w:r>
-        <w:t>” file for unit testing environment</w:t>
-      </w:r>
-    </w:p>
-    <w:p/>
-    <w:p>
-      <w:r>
-        <w:t>The process  above was done for multiple functions inside Traffic Manager and the Traffic Node</w:t>
-      </w:r>
-    </w:p>
-    <w:p>
+        <w:t xml:space="preserve">” file for unit testing </w:t>
+      </w:r>
+      <w:proofErr w:type="gramStart"/>
+      <w:r>
+        <w:t>environment</w:t>
+      </w:r>
+      <w:proofErr w:type="gramEnd"/>
+    </w:p>
+    <w:p>
+      <w:pPr>
+        <w:jc w:val="both"/>
+      </w:pPr>
+    </w:p>
+    <w:p>
+      <w:pPr>
+        <w:jc w:val="both"/>
+      </w:pPr>
+      <w:r>
+        <w:t xml:space="preserve">The </w:t>
+      </w:r>
+      <w:proofErr w:type="gramStart"/>
+      <w:r>
+        <w:t>process  above</w:t>
+      </w:r>
+      <w:proofErr w:type="gramEnd"/>
+      <w:r>
+        <w:t xml:space="preserve"> was done for multiple functions inside Traffic Manager and the Traffic Node</w:t>
+      </w:r>
+    </w:p>
+    <w:p>
+      <w:pPr>
+        <w:jc w:val="both"/>
+      </w:pPr>
       <w:r>
         <w:rPr>
           <w:noProof/>
@@ -6808,12 +7251,17 @@
     <w:p>
       <w:pPr>
         <w:pStyle w:val="Caption"/>
+        <w:jc w:val="both"/>
       </w:pPr>
       <w:r>
         <w:t xml:space="preserve">Figure 22 – The unit test hierarchy </w:t>
       </w:r>
     </w:p>
-    <w:p>
+    <w:p/>
+    <w:p>
+      <w:pPr>
+        <w:jc w:val="both"/>
+      </w:pPr>
       <w:r>
         <w:t>The testing functions were:</w:t>
       </w:r>
@@ -6825,10 +7273,18 @@
           <w:ilvl w:val="0"/>
           <w:numId w:val="18"/>
         </w:numPr>
-        <w:jc w:val="left"/>
-      </w:pPr>
-      <w:r>
-        <w:t>The “addPacketTX” function inside the traffic manager</w:t>
+        <w:jc w:val="both"/>
+      </w:pPr>
+      <w:r>
+        <w:t>The “</w:t>
+      </w:r>
+      <w:proofErr w:type="spellStart"/>
+      <w:r>
+        <w:t>addPacketTX</w:t>
+      </w:r>
+      <w:proofErr w:type="spellEnd"/>
+      <w:r>
+        <w:t>” function inside the traffic manager</w:t>
       </w:r>
     </w:p>
     <w:p>
@@ -6838,16 +7294,25 @@
           <w:ilvl w:val="0"/>
           <w:numId w:val="18"/>
         </w:numPr>
-        <w:jc w:val="left"/>
+        <w:jc w:val="both"/>
       </w:pPr>
       <w:r>
         <w:t>The “</w:t>
       </w:r>
       <w:r>
-        <w:t xml:space="preserve">Task1” function inside the manager, which was split into 2 unit tests. One for testing </w:t>
-      </w:r>
-      <w:r>
-        <w:t>the function of reading the signal, and for testing the functionality for handling the signal</w:t>
+        <w:t xml:space="preserve">Task1” function inside the manager, which was split into </w:t>
+      </w:r>
+      <w:r>
+        <w:t>2-unit</w:t>
+      </w:r>
+      <w:r>
+        <w:t xml:space="preserve"> tests. One for testing </w:t>
+      </w:r>
+      <w:r>
+        <w:t xml:space="preserve">the function of reading the signal, and for testing the functionality for handling the </w:t>
+      </w:r>
+      <w:r>
+        <w:t>signal.</w:t>
       </w:r>
     </w:p>
     <w:p>
@@ -6857,17 +7322,36 @@
           <w:ilvl w:val="0"/>
           <w:numId w:val="18"/>
         </w:numPr>
-        <w:jc w:val="left"/>
-      </w:pPr>
-      <w:r>
-        <w:t>Test the “re</w:t>
-      </w:r>
-      <w:r>
-        <w:t>ceiveEvent” function inside the end node</w:t>
-      </w:r>
-    </w:p>
-    <w:p/>
-    <w:p/>
+        <w:jc w:val="both"/>
+      </w:pPr>
+      <w:r>
+        <w:t>Test the “</w:t>
+      </w:r>
+      <w:proofErr w:type="spellStart"/>
+      <w:r>
+        <w:t>re</w:t>
+      </w:r>
+      <w:r>
+        <w:t>ceiveEvent</w:t>
+      </w:r>
+      <w:proofErr w:type="spellEnd"/>
+      <w:r>
+        <w:t xml:space="preserve">” function inside the end </w:t>
+      </w:r>
+      <w:r>
+        <w:t>node.</w:t>
+      </w:r>
+    </w:p>
+    <w:p>
+      <w:pPr>
+        <w:jc w:val="both"/>
+      </w:pPr>
+    </w:p>
+    <w:p>
+      <w:pPr>
+        <w:jc w:val="both"/>
+      </w:pPr>
+    </w:p>
     <w:p>
       <w:pPr>
         <w:pStyle w:val="Heading3"/>
@@ -6877,8 +7361,22 @@
       </w:r>
     </w:p>
     <w:p>
-      <w:r>
-        <w:t>Using tinkercard, we create a manual testing environment that covers</w:t>
+      <w:pPr>
+        <w:jc w:val="both"/>
+      </w:pPr>
+      <w:r>
+        <w:t xml:space="preserve">Using </w:t>
+      </w:r>
+      <w:proofErr w:type="spellStart"/>
+      <w:r>
+        <w:t>tinkercard</w:t>
+      </w:r>
+      <w:proofErr w:type="spellEnd"/>
+      <w:r>
+        <w:t xml:space="preserve">, we create a manual testing environment that </w:t>
+      </w:r>
+      <w:r>
+        <w:t>covers.</w:t>
       </w:r>
     </w:p>
     <w:p>
@@ -6888,7 +7386,7 @@
           <w:ilvl w:val="0"/>
           <w:numId w:val="19"/>
         </w:numPr>
-        <w:jc w:val="left"/>
+        <w:jc w:val="both"/>
       </w:pPr>
       <w:r>
         <w:t>T</w:t>
@@ -6904,7 +7402,7 @@
           <w:ilvl w:val="0"/>
           <w:numId w:val="19"/>
         </w:numPr>
-        <w:jc w:val="left"/>
+        <w:jc w:val="both"/>
       </w:pPr>
       <w:r>
         <w:t>The I2C connection between the end nodes and the manager</w:t>
@@ -6917,7 +7415,7 @@
           <w:ilvl w:val="0"/>
           <w:numId w:val="19"/>
         </w:numPr>
-        <w:jc w:val="left"/>
+        <w:jc w:val="both"/>
       </w:pPr>
       <w:r>
         <w:t>The connection between the end node and its parts</w:t>
@@ -6925,22 +7423,21 @@
     </w:p>
     <w:p>
       <w:pPr>
-        <w:jc w:val="left"/>
-      </w:pPr>
-    </w:p>
-    <w:p>
-      <w:pPr>
-        <w:jc w:val="left"/>
+        <w:jc w:val="both"/>
+      </w:pPr>
+    </w:p>
+    <w:p>
+      <w:pPr>
+        <w:jc w:val="both"/>
       </w:pPr>
       <w:r>
         <w:rPr>
           <w:noProof/>
         </w:rPr>
-        <w:lastRenderedPageBreak/>
         <w:drawing>
-          <wp:inline distT="0" distB="0" distL="0" distR="0" wp14:anchorId="55EDCC5F" wp14:editId="2991CDEF">
-            <wp:extent cx="4676648" cy="2579521"/>
-            <wp:effectExtent l="635" t="0" r="0" b="0"/>
+          <wp:inline distT="0" distB="0" distL="0" distR="0" wp14:anchorId="55EDCC5F" wp14:editId="01238A7E">
+            <wp:extent cx="4252343" cy="2345484"/>
+            <wp:effectExtent l="952" t="0" r="0" b="0"/>
             <wp:docPr id="1297912564" name="Picture 1297912564"/>
             <wp:cNvGraphicFramePr>
               <a:graphicFrameLocks xmlns:a="http://schemas.openxmlformats.org/drawingml/2006/main" noChangeAspect="1"/>
@@ -6961,7 +7458,7 @@
                   <pic:spPr>
                     <a:xfrm rot="16200000">
                       <a:off x="0" y="0"/>
-                      <a:ext cx="4687231" cy="2585358"/>
+                      <a:ext cx="4268875" cy="2354603"/>
                     </a:xfrm>
                     <a:prstGeom prst="rect">
                       <a:avLst/>
@@ -6977,34 +7474,43 @@
     <w:p>
       <w:pPr>
         <w:pStyle w:val="Caption"/>
-        <w:rPr>
-          <w:lang w:bidi="ar-IQ"/>
-        </w:rPr>
-      </w:pPr>
-      <w:r>
-        <w:rPr>
-          <w:lang w:bidi="ar-IQ"/>
-        </w:rPr>
-        <w:t xml:space="preserve">Figure 23 – Tinkercard testing </w:t>
-      </w:r>
-      <w:r>
-        <w:rPr>
-          <w:lang w:bidi="ar-IQ"/>
-        </w:rPr>
-        <w:t>environment.</w:t>
-      </w:r>
-    </w:p>
-    <w:p>
-      <w:pPr>
+        <w:jc w:val="both"/>
         <w:rPr>
           <w:rtl/>
           <w:lang w:bidi="ar-IQ"/>
         </w:rPr>
       </w:pPr>
+      <w:r>
+        <w:rPr>
+          <w:lang w:bidi="ar-IQ"/>
+        </w:rPr>
+        <w:t xml:space="preserve">Figure 23 – </w:t>
+      </w:r>
+      <w:proofErr w:type="spellStart"/>
+      <w:r>
+        <w:rPr>
+          <w:lang w:bidi="ar-IQ"/>
+        </w:rPr>
+        <w:t>Tinkercard</w:t>
+      </w:r>
+      <w:proofErr w:type="spellEnd"/>
+      <w:r>
+        <w:rPr>
+          <w:lang w:bidi="ar-IQ"/>
+        </w:rPr>
+        <w:t xml:space="preserve"> testing </w:t>
+      </w:r>
+      <w:r>
+        <w:rPr>
+          <w:lang w:bidi="ar-IQ"/>
+        </w:rPr>
+        <w:t>environment.</w:t>
+      </w:r>
     </w:p>
     <w:p>
       <w:pPr>
         <w:pStyle w:val="Heading1"/>
+        <w:jc w:val="both"/>
       </w:pPr>
       <w:r>
         <w:t>Conclusion</w:t>
@@ -7013,25 +7519,25 @@
     <w:p>
       <w:pPr>
         <w:pStyle w:val="Heading1"/>
+        <w:jc w:val="both"/>
       </w:pPr>
       <w:r>
         <w:t>Reference</w:t>
       </w:r>
     </w:p>
     <w:p>
-      <w:r>
-        <w:t>Add Henckler lectures</w:t>
-      </w:r>
-    </w:p>
-    <w:p>
       <w:pPr>
         <w:pStyle w:val="Heading1"/>
-      </w:pPr>
-      <w:r>
-        <w:t>Apendix</w:t>
-      </w:r>
-    </w:p>
-    <w:p>
+        <w:jc w:val="both"/>
+      </w:pPr>
+      <w:r>
+        <w:t>Appendix</w:t>
+      </w:r>
+    </w:p>
+    <w:p>
+      <w:pPr>
+        <w:jc w:val="both"/>
+      </w:pPr>
       <w:r>
         <w:t xml:space="preserve">You can find the implementation of this approach to a smart city on </w:t>
       </w:r>
@@ -7053,7 +7559,13 @@
         <w:t>GitHub</w:t>
       </w:r>
       <w:r>
-        <w:t xml:space="preserve"> repository consist of 4 main parts.</w:t>
+        <w:t xml:space="preserve"> repository </w:t>
+      </w:r>
+      <w:r>
+        <w:t>consists</w:t>
+      </w:r>
+      <w:r>
+        <w:t xml:space="preserve"> of 4 main parts.</w:t>
       </w:r>
     </w:p>
     <w:p>
@@ -7063,16 +7575,75 @@
           <w:ilvl w:val="0"/>
           <w:numId w:val="3"/>
         </w:numPr>
-        <w:jc w:val="left"/>
-      </w:pPr>
-      <w:r>
-        <w:t>Docs</w:t>
-      </w:r>
-      <w:r>
-        <w:t>:</w:t>
-      </w:r>
-      <w:r>
-        <w:t xml:space="preserve"> Problem description</w:t>
+        <w:jc w:val="both"/>
+      </w:pPr>
+      <w:r>
+        <w:t xml:space="preserve">01_Documents </w:t>
+      </w:r>
+    </w:p>
+    <w:p>
+      <w:pPr>
+        <w:pStyle w:val="ListParagraph"/>
+        <w:numPr>
+          <w:ilvl w:val="1"/>
+          <w:numId w:val="3"/>
+        </w:numPr>
+        <w:jc w:val="both"/>
+      </w:pPr>
+      <w:r>
+        <w:t>01_Presentations</w:t>
+      </w:r>
+    </w:p>
+    <w:p>
+      <w:pPr>
+        <w:pStyle w:val="ListParagraph"/>
+        <w:numPr>
+          <w:ilvl w:val="2"/>
+          <w:numId w:val="3"/>
+        </w:numPr>
+        <w:jc w:val="both"/>
+      </w:pPr>
+      <w:r>
+        <w:t>01_PowerPoint</w:t>
+      </w:r>
+    </w:p>
+    <w:p>
+      <w:pPr>
+        <w:pStyle w:val="ListParagraph"/>
+        <w:numPr>
+          <w:ilvl w:val="2"/>
+          <w:numId w:val="3"/>
+        </w:numPr>
+        <w:jc w:val="both"/>
+      </w:pPr>
+      <w:r>
+        <w:t>02_Trash</w:t>
+      </w:r>
+    </w:p>
+    <w:p>
+      <w:pPr>
+        <w:pStyle w:val="ListParagraph"/>
+        <w:numPr>
+          <w:ilvl w:val="1"/>
+          <w:numId w:val="3"/>
+        </w:numPr>
+        <w:jc w:val="both"/>
+      </w:pPr>
+      <w:r>
+        <w:t>02_Paper_Final</w:t>
+      </w:r>
+    </w:p>
+    <w:p>
+      <w:pPr>
+        <w:pStyle w:val="ListParagraph"/>
+        <w:numPr>
+          <w:ilvl w:val="1"/>
+          <w:numId w:val="3"/>
+        </w:numPr>
+        <w:jc w:val="both"/>
+      </w:pPr>
+      <w:r>
+        <w:t>03_ProjectSpecifications</w:t>
       </w:r>
     </w:p>
     <w:p>
@@ -7082,13 +7653,36 @@
           <w:ilvl w:val="0"/>
           <w:numId w:val="3"/>
         </w:numPr>
-        <w:jc w:val="left"/>
-      </w:pPr>
-      <w:r>
-        <w:t>Implementation:</w:t>
-      </w:r>
-      <w:r>
-        <w:t xml:space="preserve"> Code used for the simulation using Arduino.</w:t>
+        <w:jc w:val="both"/>
+      </w:pPr>
+      <w:r>
+        <w:t xml:space="preserve">02_Implementation </w:t>
+      </w:r>
+    </w:p>
+    <w:p>
+      <w:pPr>
+        <w:pStyle w:val="ListParagraph"/>
+        <w:numPr>
+          <w:ilvl w:val="1"/>
+          <w:numId w:val="3"/>
+        </w:numPr>
+        <w:jc w:val="both"/>
+      </w:pPr>
+      <w:r>
+        <w:t>01_EndNode</w:t>
+      </w:r>
+    </w:p>
+    <w:p>
+      <w:pPr>
+        <w:pStyle w:val="ListParagraph"/>
+        <w:numPr>
+          <w:ilvl w:val="1"/>
+          <w:numId w:val="3"/>
+        </w:numPr>
+        <w:jc w:val="both"/>
+      </w:pPr>
+      <w:r>
+        <w:t>02_TrafficManager</w:t>
       </w:r>
     </w:p>
     <w:p>
@@ -7098,16 +7692,62 @@
           <w:ilvl w:val="0"/>
           <w:numId w:val="3"/>
         </w:numPr>
-        <w:jc w:val="left"/>
-      </w:pPr>
-      <w:r>
-        <w:t>Requirements</w:t>
-      </w:r>
-      <w:r>
-        <w:t>:</w:t>
-      </w:r>
-      <w:r>
-        <w:t xml:space="preserve"> Documentation of diagrams explaining the design of this approach.</w:t>
+        <w:jc w:val="both"/>
+      </w:pPr>
+      <w:r>
+        <w:t xml:space="preserve">03_Requirements </w:t>
+      </w:r>
+    </w:p>
+    <w:p>
+      <w:pPr>
+        <w:pStyle w:val="ListParagraph"/>
+        <w:numPr>
+          <w:ilvl w:val="1"/>
+          <w:numId w:val="3"/>
+        </w:numPr>
+        <w:jc w:val="both"/>
+      </w:pPr>
+      <w:r>
+        <w:t>01_Diagrams</w:t>
+      </w:r>
+    </w:p>
+    <w:p>
+      <w:pPr>
+        <w:pStyle w:val="ListParagraph"/>
+        <w:numPr>
+          <w:ilvl w:val="2"/>
+          <w:numId w:val="3"/>
+        </w:numPr>
+        <w:jc w:val="both"/>
+      </w:pPr>
+      <w:r>
+        <w:t>01_SmartCity</w:t>
+      </w:r>
+    </w:p>
+    <w:p>
+      <w:pPr>
+        <w:pStyle w:val="ListParagraph"/>
+        <w:numPr>
+          <w:ilvl w:val="2"/>
+          <w:numId w:val="3"/>
+        </w:numPr>
+        <w:jc w:val="both"/>
+      </w:pPr>
+      <w:r>
+        <w:t>02_Trash</w:t>
+      </w:r>
+    </w:p>
+    <w:p>
+      <w:pPr>
+        <w:pStyle w:val="ListParagraph"/>
+        <w:numPr>
+          <w:ilvl w:val="1"/>
+          <w:numId w:val="3"/>
+        </w:numPr>
+        <w:jc w:val="both"/>
+      </w:pPr>
+      <w:r>
+        <w:t>02_Trash</w:t>
       </w:r>
     </w:p>
     <w:p>
@@ -7117,20 +7757,308 @@
           <w:ilvl w:val="0"/>
           <w:numId w:val="3"/>
         </w:numPr>
-        <w:jc w:val="left"/>
-      </w:pPr>
-      <w:r>
-        <w:t>Tests: Unit Test done to corroborate the integrity of the implementation.</w:t>
-      </w:r>
-    </w:p>
-    <w:p>
-      <w:pPr>
-        <w:jc w:val="left"/>
-      </w:pPr>
-    </w:p>
-    <w:p>
-      <w:pPr>
-        <w:jc w:val="left"/>
+        <w:jc w:val="both"/>
+      </w:pPr>
+      <w:r>
+        <w:t>04_Tests</w:t>
+      </w:r>
+      <w:r>
+        <w:t xml:space="preserve"> </w:t>
+      </w:r>
+    </w:p>
+    <w:p>
+      <w:pPr>
+        <w:jc w:val="both"/>
+      </w:pPr>
+    </w:p>
+    <w:p>
+      <w:pPr>
+        <w:jc w:val="both"/>
+      </w:pPr>
+      <w:r>
+        <w:t xml:space="preserve">In this format you will be able to find an organized structure for all documentation, implementation and design of the system </w:t>
+      </w:r>
+      <w:r>
+        <w:t xml:space="preserve">utilizing enterprise architect. </w:t>
+      </w:r>
+      <w:r>
+        <w:t>In the corresponding files there can also be found a “Trash” folder. This folder is utilized to discard items, as the project was in constant development. Simple deletion of files was not the appropriate way of cleaning.</w:t>
+      </w:r>
+    </w:p>
+    <w:p>
+      <w:pPr>
+        <w:pStyle w:val="ListParagraph"/>
+        <w:jc w:val="both"/>
+      </w:pPr>
+      <w:r>
+        <w:tab/>
+      </w:r>
+    </w:p>
+    <w:p>
+      <w:pPr>
+        <w:jc w:val="both"/>
+      </w:pPr>
+      <w:r>
+        <w:t>Commits:</w:t>
+      </w:r>
+    </w:p>
+    <w:p>
+      <w:pPr>
+        <w:keepNext/>
+        <w:jc w:val="both"/>
+      </w:pPr>
+      <w:r>
+        <w:drawing>
+          <wp:inline distT="0" distB="0" distL="0" distR="0" wp14:anchorId="59D61627" wp14:editId="112E9660">
+            <wp:extent cx="2640965" cy="1192530"/>
+            <wp:effectExtent l="0" t="0" r="6985" b="7620"/>
+            <wp:docPr id="1714108232" name="Picture 1" descr="A screenshot of a computer&#10;&#10;Description automatically generated"/>
+            <wp:cNvGraphicFramePr>
+              <a:graphicFrameLocks xmlns:a="http://schemas.openxmlformats.org/drawingml/2006/main" noChangeAspect="1"/>
+            </wp:cNvGraphicFramePr>
+            <a:graphic xmlns:a="http://schemas.openxmlformats.org/drawingml/2006/main">
+              <a:graphicData uri="http://schemas.openxmlformats.org/drawingml/2006/picture">
+                <pic:pic xmlns:pic="http://schemas.openxmlformats.org/drawingml/2006/picture">
+                  <pic:nvPicPr>
+                    <pic:cNvPr id="1714108232" name="Picture 1" descr="A screenshot of a computer&#10;&#10;Description automatically generated"/>
+                    <pic:cNvPicPr/>
+                  </pic:nvPicPr>
+                  <pic:blipFill>
+                    <a:blip r:embed="rId37"/>
+                    <a:stretch>
+                      <a:fillRect/>
+                    </a:stretch>
+                  </pic:blipFill>
+                  <pic:spPr>
+                    <a:xfrm>
+                      <a:off x="0" y="0"/>
+                      <a:ext cx="2640965" cy="1192530"/>
+                    </a:xfrm>
+                    <a:prstGeom prst="rect">
+                      <a:avLst/>
+                    </a:prstGeom>
+                  </pic:spPr>
+                </pic:pic>
+              </a:graphicData>
+            </a:graphic>
+          </wp:inline>
+        </w:drawing>
+      </w:r>
+    </w:p>
+    <w:p>
+      <w:pPr>
+        <w:pStyle w:val="Caption"/>
+        <w:jc w:val="both"/>
+      </w:pPr>
+      <w:r>
+        <w:t xml:space="preserve">Figure </w:t>
+      </w:r>
+      <w:r>
+        <w:fldChar w:fldCharType="begin"/>
+      </w:r>
+      <w:r>
+        <w:instrText xml:space="preserve"> SEQ Figure \* ARABIC </w:instrText>
+      </w:r>
+      <w:r>
+        <w:fldChar w:fldCharType="separate"/>
+      </w:r>
+      <w:r>
+        <w:rPr>
+          <w:noProof/>
+        </w:rPr>
+        <w:t>16</w:t>
+      </w:r>
+      <w:r>
+        <w:fldChar w:fldCharType="end"/>
+      </w:r>
+      <w:r>
+        <w:t>, Summary workspace.</w:t>
+      </w:r>
+    </w:p>
+    <w:p>
+      <w:pPr>
+        <w:jc w:val="both"/>
+      </w:pPr>
+    </w:p>
+    <w:p>
+      <w:pPr>
+        <w:keepNext/>
+        <w:jc w:val="both"/>
+      </w:pPr>
+      <w:r>
+        <w:drawing>
+          <wp:inline distT="0" distB="0" distL="0" distR="0" wp14:anchorId="48A2193E" wp14:editId="1F99798E">
+            <wp:extent cx="2640965" cy="800100"/>
+            <wp:effectExtent l="0" t="0" r="6985" b="0"/>
+            <wp:docPr id="1219974460" name="Picture 1" descr="A screenshot of a computer&#10;&#10;Description automatically generated"/>
+            <wp:cNvGraphicFramePr>
+              <a:graphicFrameLocks xmlns:a="http://schemas.openxmlformats.org/drawingml/2006/main" noChangeAspect="1"/>
+            </wp:cNvGraphicFramePr>
+            <a:graphic xmlns:a="http://schemas.openxmlformats.org/drawingml/2006/main">
+              <a:graphicData uri="http://schemas.openxmlformats.org/drawingml/2006/picture">
+                <pic:pic xmlns:pic="http://schemas.openxmlformats.org/drawingml/2006/picture">
+                  <pic:nvPicPr>
+                    <pic:cNvPr id="1219974460" name="Picture 1" descr="A screenshot of a computer&#10;&#10;Description automatically generated"/>
+                    <pic:cNvPicPr/>
+                  </pic:nvPicPr>
+                  <pic:blipFill>
+                    <a:blip r:embed="rId38"/>
+                    <a:stretch>
+                      <a:fillRect/>
+                    </a:stretch>
+                  </pic:blipFill>
+                  <pic:spPr>
+                    <a:xfrm>
+                      <a:off x="0" y="0"/>
+                      <a:ext cx="2640965" cy="800100"/>
+                    </a:xfrm>
+                    <a:prstGeom prst="rect">
+                      <a:avLst/>
+                    </a:prstGeom>
+                  </pic:spPr>
+                </pic:pic>
+              </a:graphicData>
+            </a:graphic>
+          </wp:inline>
+        </w:drawing>
+      </w:r>
+    </w:p>
+    <w:p>
+      <w:pPr>
+        <w:pStyle w:val="Caption"/>
+        <w:jc w:val="both"/>
+      </w:pPr>
+      <w:r>
+        <w:t xml:space="preserve">Figure </w:t>
+      </w:r>
+      <w:r>
+        <w:fldChar w:fldCharType="begin"/>
+      </w:r>
+      <w:r>
+        <w:instrText xml:space="preserve"> SEQ Figure \* ARABIC </w:instrText>
+      </w:r>
+      <w:r>
+        <w:fldChar w:fldCharType="separate"/>
+      </w:r>
+      <w:r>
+        <w:rPr>
+          <w:noProof/>
+        </w:rPr>
+        <w:t>17</w:t>
+      </w:r>
+      <w:r>
+        <w:fldChar w:fldCharType="end"/>
+      </w:r>
+      <w:r>
+        <w:t>, Total amount of code lines.</w:t>
+      </w:r>
+    </w:p>
+    <w:p>
+      <w:pPr>
+        <w:jc w:val="both"/>
+      </w:pPr>
+    </w:p>
+    <w:p>
+      <w:pPr>
+        <w:keepNext/>
+        <w:jc w:val="both"/>
+      </w:pPr>
+      <w:r>
+        <w:drawing>
+          <wp:inline distT="0" distB="0" distL="0" distR="0" wp14:anchorId="6E3F2E19" wp14:editId="09177673">
+            <wp:extent cx="2640965" cy="1119505"/>
+            <wp:effectExtent l="0" t="0" r="6985" b="4445"/>
+            <wp:docPr id="1304831945" name="Picture 1" descr="A screenshot of a computer&#10;&#10;Description automatically generated"/>
+            <wp:cNvGraphicFramePr>
+              <a:graphicFrameLocks xmlns:a="http://schemas.openxmlformats.org/drawingml/2006/main" noChangeAspect="1"/>
+            </wp:cNvGraphicFramePr>
+            <a:graphic xmlns:a="http://schemas.openxmlformats.org/drawingml/2006/main">
+              <a:graphicData uri="http://schemas.openxmlformats.org/drawingml/2006/picture">
+                <pic:pic xmlns:pic="http://schemas.openxmlformats.org/drawingml/2006/picture">
+                  <pic:nvPicPr>
+                    <pic:cNvPr id="1304831945" name="Picture 1" descr="A screenshot of a computer&#10;&#10;Description automatically generated"/>
+                    <pic:cNvPicPr/>
+                  </pic:nvPicPr>
+                  <pic:blipFill>
+                    <a:blip r:embed="rId39"/>
+                    <a:stretch>
+                      <a:fillRect/>
+                    </a:stretch>
+                  </pic:blipFill>
+                  <pic:spPr>
+                    <a:xfrm>
+                      <a:off x="0" y="0"/>
+                      <a:ext cx="2640965" cy="1119505"/>
+                    </a:xfrm>
+                    <a:prstGeom prst="rect">
+                      <a:avLst/>
+                    </a:prstGeom>
+                  </pic:spPr>
+                </pic:pic>
+              </a:graphicData>
+            </a:graphic>
+          </wp:inline>
+        </w:drawing>
+      </w:r>
+    </w:p>
+    <w:p>
+      <w:pPr>
+        <w:pStyle w:val="Caption"/>
+        <w:jc w:val="both"/>
+      </w:pPr>
+      <w:r>
+        <w:t xml:space="preserve">Figure </w:t>
+      </w:r>
+      <w:r>
+        <w:fldChar w:fldCharType="begin"/>
+      </w:r>
+      <w:r>
+        <w:instrText xml:space="preserve"> SEQ Figure \* ARABIC </w:instrText>
+      </w:r>
+      <w:r>
+        <w:fldChar w:fldCharType="separate"/>
+      </w:r>
+      <w:r>
+        <w:rPr>
+          <w:noProof/>
+        </w:rPr>
+        <w:t>18</w:t>
+      </w:r>
+      <w:r>
+        <w:fldChar w:fldCharType="end"/>
+      </w:r>
+      <w:r>
+        <w:t>, Code lines per folder.</w:t>
+      </w:r>
+    </w:p>
+    <w:p>
+      <w:pPr>
+        <w:jc w:val="both"/>
+      </w:pPr>
+    </w:p>
+    <w:p>
+      <w:pPr>
+        <w:jc w:val="both"/>
+      </w:pPr>
+    </w:p>
+    <w:p>
+      <w:pPr>
+        <w:jc w:val="both"/>
+      </w:pPr>
+    </w:p>
+    <w:p>
+      <w:pPr>
+        <w:jc w:val="both"/>
+      </w:pPr>
+    </w:p>
+    <w:p>
+      <w:pPr>
+        <w:jc w:val="both"/>
+      </w:pPr>
+    </w:p>
+    <w:p>
+      <w:pPr>
+        <w:jc w:val="both"/>
         <w:rPr>
           <w:u w:val="single"/>
         </w:rPr>
@@ -7156,13 +8084,23 @@
     </w:p>
     <w:p>
       <w:pPr>
-        <w:jc w:val="left"/>
+        <w:jc w:val="both"/>
       </w:pPr>
       <w:r>
         <w:t>Prototype Implementation</w:t>
       </w:r>
       <w:r>
-        <w:t xml:space="preserve"> (50%)</w:t>
+        <w:t xml:space="preserve"> (</w:t>
+      </w:r>
+      <w:r>
+        <w:rPr>
+          <w:b/>
+          <w:bCs/>
+        </w:rPr>
+        <w:t>50%</w:t>
+      </w:r>
+      <w:r>
+        <w:t>)</w:t>
       </w:r>
       <w:r>
         <w:t>:</w:t>
@@ -7175,13 +8113,23 @@
           <w:ilvl w:val="0"/>
           <w:numId w:val="7"/>
         </w:numPr>
-        <w:jc w:val="left"/>
+        <w:jc w:val="both"/>
       </w:pPr>
       <w:r>
         <w:t>Leander Hackmann</w:t>
       </w:r>
       <w:r>
-        <w:t xml:space="preserve"> (25%)</w:t>
+        <w:t xml:space="preserve"> (</w:t>
+      </w:r>
+      <w:r>
+        <w:rPr>
+          <w:b/>
+          <w:bCs/>
+        </w:rPr>
+        <w:t>25%</w:t>
+      </w:r>
+      <w:r>
+        <w:t>)</w:t>
       </w:r>
     </w:p>
     <w:p>
@@ -7191,13 +8139,28 @@
           <w:ilvl w:val="0"/>
           <w:numId w:val="7"/>
         </w:numPr>
-        <w:jc w:val="left"/>
-      </w:pPr>
-      <w:r>
-        <w:t>Mohammed Al Salihi</w:t>
-      </w:r>
-      <w:r>
-        <w:t xml:space="preserve"> (25%)</w:t>
+        <w:jc w:val="both"/>
+      </w:pPr>
+      <w:r>
+        <w:t xml:space="preserve">Mohammed Al </w:t>
+      </w:r>
+      <w:proofErr w:type="spellStart"/>
+      <w:r>
+        <w:t>Salihi</w:t>
+      </w:r>
+      <w:proofErr w:type="spellEnd"/>
+      <w:r>
+        <w:t xml:space="preserve"> (</w:t>
+      </w:r>
+      <w:r>
+        <w:rPr>
+          <w:b/>
+          <w:bCs/>
+        </w:rPr>
+        <w:t>25%</w:t>
+      </w:r>
+      <w:r>
+        <w:t>)</w:t>
       </w:r>
     </w:p>
     <w:p>
@@ -7208,7 +8171,17 @@
         <w:t>Analysis and Design</w:t>
       </w:r>
       <w:r>
-        <w:t xml:space="preserve"> (50%)</w:t>
+        <w:t xml:space="preserve"> (</w:t>
+      </w:r>
+      <w:r>
+        <w:rPr>
+          <w:b/>
+          <w:bCs/>
+        </w:rPr>
+        <w:t>50%</w:t>
+      </w:r>
+      <w:r>
+        <w:t>)</w:t>
       </w:r>
       <w:r>
         <w:t>:</w:t>
@@ -7227,7 +8200,17 @@
         <w:t>Luis Fernando Rodriguez Gutierrez</w:t>
       </w:r>
       <w:r>
-        <w:t xml:space="preserve"> (25%)</w:t>
+        <w:t xml:space="preserve"> (</w:t>
+      </w:r>
+      <w:r>
+        <w:rPr>
+          <w:b/>
+          <w:bCs/>
+        </w:rPr>
+        <w:t>25%</w:t>
+      </w:r>
+      <w:r>
+        <w:t>)</w:t>
       </w:r>
     </w:p>
     <w:p>
@@ -7243,12 +8226,23 @@
         <w:t>Hazhir Amiri</w:t>
       </w:r>
       <w:r>
-        <w:t xml:space="preserve"> (25%)</w:t>
+        <w:t xml:space="preserve"> (</w:t>
+      </w:r>
+      <w:r>
+        <w:rPr>
+          <w:b/>
+          <w:bCs/>
+        </w:rPr>
+        <w:t>25%</w:t>
+      </w:r>
+      <w:r>
+        <w:t>)</w:t>
       </w:r>
     </w:p>
     <w:p>
       <w:pPr>
         <w:pStyle w:val="Heading1"/>
+        <w:jc w:val="both"/>
       </w:pPr>
       <w:r>
         <w:t>Affidavit</w:t>
@@ -7259,52 +8253,54 @@
         <w:jc w:val="both"/>
       </w:pPr>
       <w:r>
-        <w:t>We Luis Fernando Rodriguez Gutierrez, Hazhir Amiri</w:t>
-      </w:r>
-      <w:r>
-        <w:t xml:space="preserve">, </w:t>
-      </w:r>
-      <w:r>
-        <w:t>Mohammed Al Salihi</w:t>
-      </w:r>
-      <w:r>
-        <w:t xml:space="preserve">, </w:t>
-      </w:r>
-      <w:r>
-        <w:t>Leander Hackmann</w:t>
+        <w:t xml:space="preserve">We Luis Fernando Rodriguez Gutierrez, Hazhir Amiri, Mohammed Al </w:t>
+      </w:r>
+      <w:proofErr w:type="spellStart"/>
+      <w:r>
+        <w:t>Salihi</w:t>
+      </w:r>
+      <w:proofErr w:type="spellEnd"/>
+      <w:r>
+        <w:t>, Leander Hackmann herewith declare that we have composed the present paper and work our self's</w:t>
       </w:r>
       <w:r>
         <w:t xml:space="preserve"> </w:t>
       </w:r>
       <w:r>
-        <w:t>herewith declare that we have composed the present paper and work our self's</w:t>
-      </w:r>
-      <w:r>
-        <w:t xml:space="preserve"> </w:t>
-      </w:r>
-      <w:r>
-        <w:t>and without use of any other than the cited sources and aids. Sentences or parts of sentences quoted literally are marked as such; other references with regard to the statement and scope are indicated by full details of the publications concerned. The paper and work in the same or similar form has not been submitted to any examination body and has not been published. This paper was not yet, even in part, used in another examination or as a course performance.</w:t>
-      </w:r>
-    </w:p>
-    <w:p/>
-    <w:p>
-      <w:pPr>
-        <w:jc w:val="left"/>
-      </w:pPr>
-    </w:p>
-    <w:p>
-      <w:pPr>
-        <w:jc w:val="left"/>
-      </w:pPr>
-    </w:p>
-    <w:p>
-      <w:pPr>
-        <w:jc w:val="left"/>
-      </w:pPr>
-    </w:p>
-    <w:p>
-      <w:pPr>
-        <w:jc w:val="left"/>
+        <w:t xml:space="preserve">and without use of any other than the cited sources and aids. Sentences or parts of sentences quoted literally are marked as such; other references </w:t>
+      </w:r>
+      <w:proofErr w:type="gramStart"/>
+      <w:r>
+        <w:t>with regard to</w:t>
+      </w:r>
+      <w:proofErr w:type="gramEnd"/>
+      <w:r>
+        <w:t xml:space="preserve"> the statement and scope are indicated by full details of the publications concerned. The paper and work in the same or similar form has not been submitted to any examination body and has not been published. This paper was not yet, even in part, used in another examination or as a course performance.</w:t>
+      </w:r>
+    </w:p>
+    <w:p>
+      <w:pPr>
+        <w:jc w:val="both"/>
+      </w:pPr>
+    </w:p>
+    <w:p>
+      <w:pPr>
+        <w:jc w:val="both"/>
+      </w:pPr>
+    </w:p>
+    <w:p>
+      <w:pPr>
+        <w:jc w:val="both"/>
+      </w:pPr>
+    </w:p>
+    <w:p>
+      <w:pPr>
+        <w:jc w:val="both"/>
+      </w:pPr>
+    </w:p>
+    <w:p>
+      <w:pPr>
+        <w:jc w:val="both"/>
         <w:sectPr>
           <w:type w:val="continuous"/>
           <w:pgSz w:w="11906" w:h="16838"/>
@@ -7316,6 +8312,7 @@
     </w:p>
     <w:p>
       <w:pPr>
+        <w:jc w:val="both"/>
         <w:sectPr>
           <w:type w:val="continuous"/>
           <w:pgSz w:w="11906" w:h="16838"/>
@@ -7325,7 +8322,11 @@
         </w:sectPr>
       </w:pPr>
     </w:p>
-    <w:p/>
+    <w:p>
+      <w:pPr>
+        <w:jc w:val="both"/>
+      </w:pPr>
+    </w:p>
     <w:sectPr>
       <w:type w:val="continuous"/>
       <w:pgSz w:w="11906" w:h="16838"/>
@@ -7441,7 +8442,7 @@
             </wp:anchor>
           </w:drawing>
         </mc:Choice>
-        <mc:Fallback xmlns:arto="http://schemas.microsoft.com/office/word/2006/arto" xmlns:a="http://schemas.openxmlformats.org/drawingml/2006/main" xmlns:w16du="http://schemas.microsoft.com/office/word/2023/wordml/word16du">
+        <mc:Fallback xmlns:w16du="http://schemas.microsoft.com/office/word/2023/wordml/word16du" xmlns:a="http://schemas.openxmlformats.org/drawingml/2006/main" xmlns:arto="http://schemas.microsoft.com/office/word/2006/arto">
           <w:pict w14:anchorId="7E7D9C77">
             <v:rect id="Rectangle 77" style="position:absolute;margin-left:0;margin-top:0;width:579.9pt;height:750.3pt;z-index:251659264;visibility:visible;mso-wrap-style:square;mso-width-percent:950;mso-height-percent:950;mso-wrap-distance-left:9pt;mso-wrap-distance-top:0;mso-wrap-distance-right:9pt;mso-wrap-distance-bottom:0;mso-position-horizontal:center;mso-position-horizontal-relative:page;mso-position-vertical:center;mso-position-vertical-relative:page;mso-width-percent:950;mso-height-percent:950;mso-width-relative:page;mso-height-relative:page;v-text-anchor:middle" o:spid="_x0000_s1026" filled="f" strokecolor="#747070 [1614]" strokeweight="1.25pt" w14:anchorId="53B5BFB1" o:gfxdata="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">
               <w10:wrap anchorx="page" anchory="page"/>
@@ -7565,7 +8566,7 @@
         <w:rFonts w:ascii="Wingdings" w:hAnsi="Wingdings" w:hint="default"/>
       </w:rPr>
     </w:lvl>
-    <w:lvl w:ilvl="1" w:tplc="20000003" w:tentative="1">
+    <w:lvl w:ilvl="1" w:tplc="20000003">
       <w:start w:val="1"/>
       <w:numFmt w:val="bullet"/>
       <w:lvlText w:val="o"/>
@@ -7577,7 +8578,7 @@
         <w:rFonts w:ascii="Courier New" w:hAnsi="Courier New" w:cs="Courier New" w:hint="default"/>
       </w:rPr>
     </w:lvl>
-    <w:lvl w:ilvl="2" w:tplc="20000005" w:tentative="1">
+    <w:lvl w:ilvl="2" w:tplc="20000005">
       <w:start w:val="1"/>
       <w:numFmt w:val="bullet"/>
       <w:lvlText w:val=""/>

</xml_diff>